<commit_message>
changes in cover letter - added answers to color schemes' related comments
</commit_message>
<xml_diff>
--- a/BioVis/BioVis_BMC_template/cover_letter.docx
+++ b/BioVis/BioVis_BMC_template/cover_letter.docx
@@ -1,6 +1,6 @@
 
 <file path=word/document.xml><?xml version="1.0" encoding="utf-8"?>
-<w:document xmlns:wpc="http://schemas.microsoft.com/office/word/2010/wordprocessingCanvas" xmlns:cx="http://schemas.microsoft.com/office/drawing/2014/chartex" xmlns:cx1="http://schemas.microsoft.com/office/drawing/2015/9/8/chartex" xmlns:cx2="http://schemas.microsoft.com/office/drawing/2015/10/21/chartex" xmlns:mc="http://schemas.openxmlformats.org/markup-compatibility/2006" xmlns:o="urn:schemas-microsoft-com:office:office" xmlns:r="http://schemas.openxmlformats.org/officeDocument/2006/relationships" xmlns:m="http://schemas.openxmlformats.org/officeDocument/2006/math" xmlns:v="urn:schemas-microsoft-com:vml" xmlns:wp14="http://schemas.microsoft.com/office/word/2010/wordprocessingDrawing" xmlns:wp="http://schemas.openxmlformats.org/drawingml/2006/wordprocessingDrawing" xmlns:w10="urn:schemas-microsoft-com:office:word" xmlns:w="http://schemas.openxmlformats.org/wordprocessingml/2006/main" xmlns:w14="http://schemas.microsoft.com/office/word/2010/wordml" xmlns:w15="http://schemas.microsoft.com/office/word/2012/wordml" xmlns:w16se="http://schemas.microsoft.com/office/word/2015/wordml/symex" xmlns:wpg="http://schemas.microsoft.com/office/word/2010/wordprocessingGroup" xmlns:wpi="http://schemas.microsoft.com/office/word/2010/wordprocessingInk" xmlns:wne="http://schemas.microsoft.com/office/word/2006/wordml" xmlns:wps="http://schemas.microsoft.com/office/word/2010/wordprocessingShape" mc:Ignorable="w14 w15 w16se wp14">
+<w:document xmlns:wpc="http://schemas.microsoft.com/office/word/2010/wordprocessingCanvas" xmlns:mc="http://schemas.openxmlformats.org/markup-compatibility/2006" xmlns:o="urn:schemas-microsoft-com:office:office" xmlns:r="http://schemas.openxmlformats.org/officeDocument/2006/relationships" xmlns:m="http://schemas.openxmlformats.org/officeDocument/2006/math" xmlns:v="urn:schemas-microsoft-com:vml" xmlns:wp14="http://schemas.microsoft.com/office/word/2010/wordprocessingDrawing" xmlns:wp="http://schemas.openxmlformats.org/drawingml/2006/wordprocessingDrawing" xmlns:w10="urn:schemas-microsoft-com:office:word" xmlns:w="http://schemas.openxmlformats.org/wordprocessingml/2006/main" xmlns:w14="http://schemas.microsoft.com/office/word/2010/wordml" xmlns:w15="http://schemas.microsoft.com/office/word/2012/wordml" xmlns:wpg="http://schemas.microsoft.com/office/word/2010/wordprocessingGroup" xmlns:wpi="http://schemas.microsoft.com/office/word/2010/wordprocessingInk" xmlns:wne="http://schemas.microsoft.com/office/word/2006/wordml" xmlns:wps="http://schemas.microsoft.com/office/word/2010/wordprocessingShape" mc:Ignorable="w14 w15 wp14">
   <w:body>
     <w:p>
       <w:pPr>
@@ -190,7 +190,7 @@
     </w:p>
     <w:p>
       <w:pPr>
-        <w:pStyle w:val="ListParagraph"/>
+        <w:pStyle w:val="Odstavecseseznamem"/>
         <w:numPr>
           <w:ilvl w:val="0"/>
           <w:numId w:val="3"/>
@@ -307,7 +307,7 @@
     </w:p>
     <w:p>
       <w:pPr>
-        <w:pStyle w:val="ListParagraph"/>
+        <w:pStyle w:val="Odstavecseseznamem"/>
         <w:spacing w:after="0"/>
         <w:jc w:val="both"/>
         <w:rPr>
@@ -317,7 +317,7 @@
     </w:p>
     <w:p>
       <w:pPr>
-        <w:pStyle w:val="ListParagraph"/>
+        <w:pStyle w:val="Odstavecseseznamem"/>
         <w:numPr>
           <w:ilvl w:val="0"/>
           <w:numId w:val="3"/>
@@ -343,7 +343,7 @@
     </w:p>
     <w:p>
       <w:pPr>
-        <w:pStyle w:val="ListParagraph"/>
+        <w:pStyle w:val="Odstavecseseznamem"/>
         <w:spacing w:after="0"/>
         <w:jc w:val="both"/>
         <w:rPr>
@@ -382,7 +382,7 @@
     </w:p>
     <w:p>
       <w:pPr>
-        <w:pStyle w:val="ListParagraph"/>
+        <w:pStyle w:val="Odstavecseseznamem"/>
         <w:numPr>
           <w:ilvl w:val="0"/>
           <w:numId w:val="3"/>
@@ -454,7 +454,7 @@
     </w:p>
     <w:p>
       <w:pPr>
-        <w:pStyle w:val="ListParagraph"/>
+        <w:pStyle w:val="Odstavecseseznamem"/>
         <w:autoSpaceDE w:val="0"/>
         <w:autoSpaceDN w:val="0"/>
         <w:adjustRightInd w:val="0"/>
@@ -487,47 +487,7 @@
           <w:shd w:val="clear" w:color="auto" w:fill="F5F5F5"/>
         </w:rPr>
         <w:lastRenderedPageBreak/>
-        <w:t xml:space="preserve">We </w:t>
-      </w:r>
-      <w:r>
-        <w:rPr>
-          <w:rFonts w:ascii="Arial" w:hAnsi="Arial" w:cs="Arial"/>
-          <w:color w:val="FF0000"/>
-          <w:sz w:val="20"/>
-          <w:szCs w:val="20"/>
-          <w:shd w:val="clear" w:color="auto" w:fill="F5F5F5"/>
-        </w:rPr>
-        <w:t xml:space="preserve">have added </w:t>
-      </w:r>
-      <w:r>
-        <w:rPr>
-          <w:rFonts w:ascii="Arial" w:hAnsi="Arial" w:cs="Arial"/>
-          <w:color w:val="FF0000"/>
-          <w:sz w:val="20"/>
-          <w:szCs w:val="20"/>
-          <w:shd w:val="clear" w:color="auto" w:fill="F5F5F5"/>
-        </w:rPr>
-        <w:t>case</w:t>
-      </w:r>
-      <w:r>
-        <w:rPr>
-          <w:rFonts w:ascii="Arial" w:hAnsi="Arial" w:cs="Arial"/>
-          <w:color w:val="FF0000"/>
-          <w:sz w:val="20"/>
-          <w:szCs w:val="20"/>
-          <w:shd w:val="clear" w:color="auto" w:fill="F5F5F5"/>
-        </w:rPr>
-        <w:t xml:space="preserve"> showing the stability of simplification. </w:t>
-      </w:r>
-      <w:r>
-        <w:rPr>
-          <w:rFonts w:ascii="Arial" w:hAnsi="Arial" w:cs="Arial"/>
-          <w:color w:val="FF0000"/>
-          <w:sz w:val="20"/>
-          <w:szCs w:val="20"/>
-          <w:shd w:val="clear" w:color="auto" w:fill="F5F5F5"/>
-        </w:rPr>
-        <w:t xml:space="preserve">We </w:t>
+        <w:t xml:space="preserve">We have added case showing the stability of simplification. We </w:t>
       </w:r>
       <w:r>
         <w:rPr>
@@ -577,17 +537,7 @@
           <w:szCs w:val="20"/>
           <w:shd w:val="clear" w:color="auto" w:fill="F5F5F5"/>
         </w:rPr>
-        <w:t>e</w:t>
-      </w:r>
-      <w:r>
-        <w:rPr>
-          <w:rFonts w:ascii="Arial" w:hAnsi="Arial" w:cs="Arial"/>
-          <w:color w:val="FF0000"/>
-          <w:sz w:val="20"/>
-          <w:szCs w:val="20"/>
-          <w:shd w:val="clear" w:color="auto" w:fill="F5F5F5"/>
-        </w:rPr>
-        <w:t xml:space="preserve"> have shifted every ligand position by random vector in interval between (-</w:t>
+        <w:t>e have shifted every ligand position by random vector in interval between (-1,-1,-1) (1</w:t>
       </w:r>
       <w:proofErr w:type="gramStart"/>
       <w:r>
@@ -598,7 +548,7 @@
           <w:szCs w:val="20"/>
           <w:shd w:val="clear" w:color="auto" w:fill="F5F5F5"/>
         </w:rPr>
-        <w:t>1,-</w:t>
+        <w:t>,1,1</w:t>
       </w:r>
       <w:proofErr w:type="gramEnd"/>
       <w:r>
@@ -609,7 +559,7 @@
           <w:szCs w:val="20"/>
           <w:shd w:val="clear" w:color="auto" w:fill="F5F5F5"/>
         </w:rPr>
-        <w:t>1,-1) (1,1,1).</w:t>
+        <w:t>).</w:t>
       </w:r>
     </w:p>
     <w:p>
@@ -662,7 +612,7 @@
     </w:p>
     <w:p>
       <w:pPr>
-        <w:pStyle w:val="ListParagraph"/>
+        <w:pStyle w:val="Odstavecseseznamem"/>
         <w:numPr>
           <w:ilvl w:val="0"/>
           <w:numId w:val="3"/>
@@ -691,17 +641,17 @@
     </w:p>
     <w:p>
       <w:pPr>
-        <w:pStyle w:val="ListParagraph"/>
-        <w:jc w:val="both"/>
-        <w:rPr>
-          <w:rFonts w:ascii="Consolas" w:hAnsi="Consolas" w:cs="Consolas"/>
-          <w:i/>
-        </w:rPr>
-      </w:pPr>
-    </w:p>
-    <w:p>
-      <w:pPr>
-        <w:pStyle w:val="ListParagraph"/>
+        <w:pStyle w:val="Odstavecseseznamem"/>
+        <w:jc w:val="both"/>
+        <w:rPr>
+          <w:rFonts w:ascii="Consolas" w:hAnsi="Consolas" w:cs="Consolas"/>
+          <w:i/>
+        </w:rPr>
+      </w:pPr>
+    </w:p>
+    <w:p>
+      <w:pPr>
+        <w:pStyle w:val="Odstavecseseznamem"/>
         <w:jc w:val="both"/>
         <w:rPr>
           <w:rFonts w:ascii="Calibri" w:hAnsi="Calibri" w:cs="Calibri"/>
@@ -718,7 +668,7 @@
     </w:p>
     <w:p>
       <w:pPr>
-        <w:pStyle w:val="ListParagraph"/>
+        <w:pStyle w:val="Odstavecseseznamem"/>
         <w:jc w:val="both"/>
         <w:rPr>
           <w:rFonts w:ascii="Calibri" w:hAnsi="Calibri" w:cs="Calibri"/>
@@ -728,7 +678,7 @@
     </w:p>
     <w:p>
       <w:pPr>
-        <w:pStyle w:val="ListParagraph"/>
+        <w:pStyle w:val="Odstavecseseznamem"/>
         <w:numPr>
           <w:ilvl w:val="0"/>
           <w:numId w:val="3"/>
@@ -793,7 +743,7 @@
     </w:p>
     <w:p>
       <w:pPr>
-        <w:pStyle w:val="ListParagraph"/>
+        <w:pStyle w:val="Odstavecseseznamem"/>
         <w:jc w:val="both"/>
         <w:rPr>
           <w:rFonts w:ascii="Calibri" w:hAnsi="Calibri" w:cs="Calibri"/>
@@ -803,7 +753,7 @@
     </w:p>
     <w:p>
       <w:pPr>
-        <w:pStyle w:val="ListParagraph"/>
+        <w:pStyle w:val="Odstavecseseznamem"/>
         <w:jc w:val="both"/>
         <w:rPr>
           <w:rFonts w:ascii="Arial" w:hAnsi="Arial" w:cs="Arial"/>
@@ -1376,18 +1326,17 @@
     </w:p>
     <w:p>
       <w:pPr>
-        <w:pStyle w:val="ListParagraph"/>
+        <w:pStyle w:val="Odstavecseseznamem"/>
         <w:jc w:val="both"/>
         <w:rPr>
           <w:rFonts w:ascii="Calibri" w:hAnsi="Calibri" w:cs="Calibri"/>
           <w:color w:val="FF0000"/>
         </w:rPr>
       </w:pPr>
-      <w:bookmarkStart w:id="0" w:name="_GoBack"/>
-    </w:p>
-    <w:p>
-      <w:pPr>
-        <w:pStyle w:val="ListParagraph"/>
+    </w:p>
+    <w:p>
+      <w:pPr>
+        <w:pStyle w:val="Odstavecseseznamem"/>
         <w:jc w:val="both"/>
         <w:rPr>
           <w:rFonts w:ascii="Calibri" w:hAnsi="Calibri" w:cs="Calibri"/>
@@ -1742,10 +1691,9 @@
         <w:t>.</w:t>
       </w:r>
     </w:p>
-    <w:bookmarkEnd w:id="0"/>
-    <w:p>
-      <w:pPr>
-        <w:pStyle w:val="ListParagraph"/>
+    <w:p>
+      <w:pPr>
+        <w:pStyle w:val="Odstavecseseznamem"/>
         <w:jc w:val="both"/>
         <w:rPr>
           <w:rFonts w:ascii="Calibri" w:hAnsi="Calibri" w:cs="Calibri"/>
@@ -1755,7 +1703,7 @@
     </w:p>
     <w:p>
       <w:pPr>
-        <w:pStyle w:val="ListParagraph"/>
+        <w:pStyle w:val="Odstavecseseznamem"/>
         <w:numPr>
           <w:ilvl w:val="0"/>
           <w:numId w:val="3"/>
@@ -1784,7 +1732,7 @@
     </w:p>
     <w:p>
       <w:pPr>
-        <w:pStyle w:val="ListParagraph"/>
+        <w:pStyle w:val="Odstavecseseznamem"/>
         <w:jc w:val="both"/>
         <w:rPr>
           <w:rFonts w:ascii="Calibri" w:hAnsi="Calibri" w:cs="Calibri"/>
@@ -2138,7 +2086,7 @@
     </w:p>
     <w:p>
       <w:pPr>
-        <w:pStyle w:val="ListParagraph"/>
+        <w:pStyle w:val="Odstavecseseznamem"/>
         <w:jc w:val="both"/>
         <w:rPr>
           <w:rFonts w:ascii="Calibri" w:hAnsi="Calibri" w:cs="Calibri"/>
@@ -2148,7 +2096,7 @@
     </w:p>
     <w:p>
       <w:pPr>
-        <w:pStyle w:val="ListParagraph"/>
+        <w:pStyle w:val="Odstavecseseznamem"/>
         <w:numPr>
           <w:ilvl w:val="0"/>
           <w:numId w:val="3"/>
@@ -2177,44 +2125,34 @@
     </w:p>
     <w:p>
       <w:pPr>
-        <w:pStyle w:val="ListParagraph"/>
-        <w:jc w:val="both"/>
-        <w:rPr>
-          <w:rFonts w:ascii="Consolas" w:hAnsi="Consolas" w:cs="Consolas"/>
-        </w:rPr>
-      </w:pPr>
-    </w:p>
-    <w:p>
-      <w:pPr>
-        <w:pStyle w:val="ListParagraph"/>
-        <w:jc w:val="both"/>
-        <w:rPr>
-          <w:rFonts w:ascii="Arial" w:hAnsi="Arial" w:cs="Arial"/>
-          <w:color w:val="FF0000"/>
-          <w:sz w:val="20"/>
-          <w:szCs w:val="20"/>
-          <w:shd w:val="clear" w:color="auto" w:fill="F5F5F5"/>
-        </w:rPr>
-      </w:pPr>
-      <w:r>
-        <w:rPr>
-          <w:rFonts w:ascii="Arial" w:hAnsi="Arial" w:cs="Arial"/>
-          <w:color w:val="FF0000"/>
-          <w:sz w:val="20"/>
-          <w:szCs w:val="20"/>
-          <w:shd w:val="clear" w:color="auto" w:fill="F5F5F5"/>
-        </w:rPr>
-        <w:t xml:space="preserve">JB: </w:t>
-      </w:r>
-      <w:r>
-        <w:rPr>
-          <w:rFonts w:ascii="Arial" w:hAnsi="Arial" w:cs="Arial"/>
-          <w:color w:val="FF0000"/>
-          <w:sz w:val="20"/>
-          <w:szCs w:val="20"/>
-          <w:shd w:val="clear" w:color="auto" w:fill="F5F5F5"/>
-        </w:rPr>
-        <w:t xml:space="preserve">We are able to compute the overview for 50K dynamic in order of minutes (4:06 min) on my laptop (with CPU i7-4702MQ, 16GB RAM) with </w:t>
+        <w:pStyle w:val="Odstavecseseznamem"/>
+        <w:jc w:val="both"/>
+        <w:rPr>
+          <w:rFonts w:ascii="Consolas" w:hAnsi="Consolas" w:cs="Consolas"/>
+        </w:rPr>
+      </w:pPr>
+    </w:p>
+    <w:p>
+      <w:pPr>
+        <w:pStyle w:val="Odstavecseseznamem"/>
+        <w:jc w:val="both"/>
+        <w:rPr>
+          <w:rFonts w:ascii="Arial" w:hAnsi="Arial" w:cs="Arial"/>
+          <w:color w:val="FF0000"/>
+          <w:sz w:val="20"/>
+          <w:szCs w:val="20"/>
+          <w:shd w:val="clear" w:color="auto" w:fill="F5F5F5"/>
+        </w:rPr>
+      </w:pPr>
+      <w:r>
+        <w:rPr>
+          <w:rFonts w:ascii="Arial" w:hAnsi="Arial" w:cs="Arial"/>
+          <w:color w:val="FF0000"/>
+          <w:sz w:val="20"/>
+          <w:szCs w:val="20"/>
+          <w:shd w:val="clear" w:color="auto" w:fill="F5F5F5"/>
+        </w:rPr>
+        <w:t xml:space="preserve">JB: We are able to compute the overview for 50K dynamic in order of minutes (4:06 min) on my laptop (with CPU i7-4702MQ, 16GB RAM) with </w:t>
       </w:r>
       <w:proofErr w:type="spellStart"/>
       <w:r>
@@ -2392,29 +2330,7 @@
           <w:szCs w:val="20"/>
           <w:shd w:val="clear" w:color="auto" w:fill="F5F5F5"/>
         </w:rPr>
-        <w:t xml:space="preserve"> direction through the whole simulation and therefore the overview would consist of since interval (or user would mark the whole overview for detailed exploration). Then we need to evaluate whole simulation (computing nearby amino acids, tunnel radius, etc.</w:t>
-      </w:r>
-      <w:proofErr w:type="gramStart"/>
-      <w:r>
-        <w:rPr>
-          <w:rFonts w:ascii="Arial" w:hAnsi="Arial" w:cs="Arial"/>
-          <w:color w:val="FF0000"/>
-          <w:sz w:val="20"/>
-          <w:szCs w:val="20"/>
-          <w:shd w:val="clear" w:color="auto" w:fill="F5F5F5"/>
-        </w:rPr>
-        <w:t>).In</w:t>
-      </w:r>
-      <w:proofErr w:type="gramEnd"/>
-      <w:r>
-        <w:rPr>
-          <w:rFonts w:ascii="Arial" w:hAnsi="Arial" w:cs="Arial"/>
-          <w:color w:val="FF0000"/>
-          <w:sz w:val="20"/>
-          <w:szCs w:val="20"/>
-          <w:shd w:val="clear" w:color="auto" w:fill="F5F5F5"/>
-        </w:rPr>
-        <w:t xml:space="preserve"> this case various information has to be stored somewhere in order to </w:t>
+        <w:t xml:space="preserve"> direction through the whole simulation and therefore the overview would consist of since interval (or user would mark the whole overview for detailed exploration). Then we need to evaluate whole simulation (computing nearby amino acids, tunnel radius, etc.).In this case various information has to be stored somewhere in order to </w:t>
       </w:r>
       <w:proofErr w:type="spellStart"/>
       <w:r>
@@ -2463,7 +2379,7 @@
     </w:p>
     <w:p>
       <w:pPr>
-        <w:pStyle w:val="ListParagraph"/>
+        <w:pStyle w:val="Odstavecseseznamem"/>
         <w:jc w:val="both"/>
         <w:rPr>
           <w:rFonts w:ascii="Arial" w:hAnsi="Arial" w:cs="Arial"/>
@@ -2486,20 +2402,20 @@
     </w:p>
     <w:p>
       <w:pPr>
-        <w:pStyle w:val="ListParagraph"/>
-        <w:jc w:val="both"/>
-        <w:rPr>
-          <w:rFonts w:ascii="Arial" w:hAnsi="Arial" w:cs="Arial"/>
-          <w:color w:val="FF0000"/>
-          <w:sz w:val="20"/>
-          <w:szCs w:val="20"/>
-          <w:shd w:val="clear" w:color="auto" w:fill="F5F5F5"/>
-        </w:rPr>
-      </w:pPr>
-    </w:p>
-    <w:p>
-      <w:pPr>
-        <w:pStyle w:val="ListParagraph"/>
+        <w:pStyle w:val="Odstavecseseznamem"/>
+        <w:jc w:val="both"/>
+        <w:rPr>
+          <w:rFonts w:ascii="Arial" w:hAnsi="Arial" w:cs="Arial"/>
+          <w:color w:val="FF0000"/>
+          <w:sz w:val="20"/>
+          <w:szCs w:val="20"/>
+          <w:shd w:val="clear" w:color="auto" w:fill="F5F5F5"/>
+        </w:rPr>
+      </w:pPr>
+    </w:p>
+    <w:p>
+      <w:pPr>
+        <w:pStyle w:val="Odstavecseseznamem"/>
         <w:jc w:val="both"/>
         <w:rPr>
           <w:rFonts w:ascii="Arial" w:hAnsi="Arial" w:cs="Arial"/>
@@ -2830,20 +2746,20 @@
     </w:p>
     <w:p>
       <w:pPr>
-        <w:pStyle w:val="ListParagraph"/>
-        <w:jc w:val="both"/>
-        <w:rPr>
-          <w:rFonts w:ascii="Arial" w:hAnsi="Arial" w:cs="Arial"/>
-          <w:color w:val="FF0000"/>
-          <w:sz w:val="20"/>
-          <w:szCs w:val="20"/>
-          <w:shd w:val="clear" w:color="auto" w:fill="F5F5F5"/>
-        </w:rPr>
-      </w:pPr>
-    </w:p>
-    <w:p>
-      <w:pPr>
-        <w:pStyle w:val="ListParagraph"/>
+        <w:pStyle w:val="Odstavecseseznamem"/>
+        <w:jc w:val="both"/>
+        <w:rPr>
+          <w:rFonts w:ascii="Arial" w:hAnsi="Arial" w:cs="Arial"/>
+          <w:color w:val="FF0000"/>
+          <w:sz w:val="20"/>
+          <w:szCs w:val="20"/>
+          <w:shd w:val="clear" w:color="auto" w:fill="F5F5F5"/>
+        </w:rPr>
+      </w:pPr>
+    </w:p>
+    <w:p>
+      <w:pPr>
+        <w:pStyle w:val="Odstavecseseznamem"/>
         <w:jc w:val="both"/>
         <w:rPr>
           <w:rFonts w:ascii="Arial" w:hAnsi="Arial" w:cs="Arial"/>
@@ -3526,16 +3442,16 @@
     </w:p>
     <w:p>
       <w:pPr>
-        <w:pStyle w:val="ListParagraph"/>
-        <w:jc w:val="both"/>
-        <w:rPr>
-          <w:rFonts w:ascii="Consolas" w:hAnsi="Consolas" w:cs="Consolas"/>
-        </w:rPr>
-      </w:pPr>
-    </w:p>
-    <w:p>
-      <w:pPr>
-        <w:pStyle w:val="ListParagraph"/>
+        <w:pStyle w:val="Odstavecseseznamem"/>
+        <w:jc w:val="both"/>
+        <w:rPr>
+          <w:rFonts w:ascii="Consolas" w:hAnsi="Consolas" w:cs="Consolas"/>
+        </w:rPr>
+      </w:pPr>
+    </w:p>
+    <w:p>
+      <w:pPr>
+        <w:pStyle w:val="Odstavecseseznamem"/>
         <w:numPr>
           <w:ilvl w:val="0"/>
           <w:numId w:val="3"/>
@@ -3657,7 +3573,7 @@
     </w:p>
     <w:p>
       <w:pPr>
-        <w:pStyle w:val="ListParagraph"/>
+        <w:pStyle w:val="Odstavecseseznamem"/>
         <w:jc w:val="both"/>
         <w:rPr>
           <w:rFonts w:ascii="Calibri" w:hAnsi="Calibri" w:cs="Calibri"/>
@@ -3667,7 +3583,7 @@
     </w:p>
     <w:p>
       <w:pPr>
-        <w:pStyle w:val="ListParagraph"/>
+        <w:pStyle w:val="Odstavecseseznamem"/>
         <w:numPr>
           <w:ilvl w:val="0"/>
           <w:numId w:val="3"/>
@@ -3709,32 +3625,12 @@
           <w:sz w:val="20"/>
           <w:szCs w:val="20"/>
         </w:rPr>
-        <w:t xml:space="preserve">y were the colors chosen as they </w:t>
-      </w:r>
-      <w:proofErr w:type="gramStart"/>
-      <w:r>
-        <w:rPr>
-          <w:rFonts w:ascii="Consolas" w:hAnsi="Consolas" w:cs="Consolas"/>
-          <w:i/>
-          <w:sz w:val="20"/>
-          <w:szCs w:val="20"/>
-        </w:rPr>
-        <w:t>are.</w:t>
-      </w:r>
-      <w:proofErr w:type="gramEnd"/>
-      <w:r>
-        <w:rPr>
-          <w:rFonts w:ascii="Consolas" w:hAnsi="Consolas" w:cs="Consolas"/>
-          <w:i/>
-          <w:sz w:val="20"/>
-          <w:szCs w:val="20"/>
-        </w:rPr>
-        <w:t xml:space="preserve"> There is no obvious intuitive interpretation for me and green and blue are hard to distinguish. I actually don't see any blue on my print-out.</w:t>
-      </w:r>
-    </w:p>
-    <w:p>
-      <w:pPr>
-        <w:pStyle w:val="ListParagraph"/>
+        <w:t>y were the colors chosen as they are. There is no obvious intuitive interpretation for me and green and blue are hard to distinguish. I actually don't see any blue on my print-out.</w:t>
+      </w:r>
+    </w:p>
+    <w:p>
+      <w:pPr>
+        <w:pStyle w:val="Odstavecseseznamem"/>
         <w:jc w:val="both"/>
         <w:rPr>
           <w:rFonts w:ascii="Calibri" w:hAnsi="Calibri" w:cs="Calibri"/>
@@ -3744,34 +3640,132 @@
     </w:p>
     <w:p>
       <w:pPr>
-        <w:pStyle w:val="ListParagraph"/>
+        <w:pStyle w:val="Odstavecseseznamem"/>
+        <w:jc w:val="both"/>
+        <w:rPr>
+          <w:rFonts w:ascii="Calibri" w:hAnsi="Calibri" w:cs="Calibri"/>
+          <w:color w:val="FF0000"/>
+        </w:rPr>
+      </w:pPr>
+      <w:r>
+        <w:rPr>
+          <w:rFonts w:ascii="Calibri" w:hAnsi="Calibri" w:cs="Calibri"/>
+          <w:color w:val="FF0000"/>
+        </w:rPr>
+        <w:t>At first</w:t>
+      </w:r>
+      <w:r>
+        <w:rPr>
+          <w:rFonts w:ascii="Calibri" w:hAnsi="Calibri" w:cs="Calibri"/>
+          <w:color w:val="FF0000"/>
+        </w:rPr>
+        <w:t>,</w:t>
+      </w:r>
+      <w:r>
+        <w:rPr>
+          <w:rFonts w:ascii="Calibri" w:hAnsi="Calibri" w:cs="Calibri"/>
+          <w:color w:val="FF0000"/>
+        </w:rPr>
+        <w:t xml:space="preserve"> we intended to choose such colors which would be dissimilar to the color schemes used for encoding properties of amino acids. Thus we have chosen pastel shaded colors. After further examination of multiple cases, this scheme </w:t>
+      </w:r>
+      <w:r>
+        <w:rPr>
+          <w:rFonts w:ascii="Calibri" w:hAnsi="Calibri" w:cs="Calibri"/>
+          <w:color w:val="FF0000"/>
+        </w:rPr>
+        <w:t xml:space="preserve">is completely inapplicable. </w:t>
+      </w:r>
+      <w:r>
+        <w:rPr>
+          <w:rFonts w:ascii="Calibri" w:hAnsi="Calibri" w:cs="Calibri"/>
+          <w:color w:val="FF0000"/>
+        </w:rPr>
+        <w:t>We would like to thank to the reviewer for this valuable comment.</w:t>
+      </w:r>
+    </w:p>
+    <w:p>
+      <w:pPr>
+        <w:pStyle w:val="Odstavecseseznamem"/>
+        <w:jc w:val="both"/>
+        <w:rPr>
+          <w:rFonts w:ascii="Calibri" w:hAnsi="Calibri" w:cs="Calibri"/>
+          <w:color w:val="FF0000"/>
+        </w:rPr>
+      </w:pPr>
+      <w:r>
+        <w:rPr>
+          <w:rFonts w:ascii="Calibri" w:hAnsi="Calibri" w:cs="Calibri"/>
+          <w:color w:val="FF0000"/>
+        </w:rPr>
+        <w:t xml:space="preserve">In this second review, we have chosen a diverging and colorblind safe color scheme that is </w:t>
+      </w:r>
+      <w:r>
+        <w:rPr>
+          <w:rFonts w:ascii="Calibri" w:hAnsi="Calibri" w:cs="Calibri"/>
+          <w:color w:val="FF0000"/>
+        </w:rPr>
+        <w:t>visually</w:t>
+      </w:r>
+      <w:r>
+        <w:rPr>
+          <w:rFonts w:ascii="Calibri" w:hAnsi="Calibri" w:cs="Calibri"/>
+          <w:color w:val="FF0000"/>
+        </w:rPr>
+        <w:t xml:space="preserve"> leading the user to the interesting areas (when is the ligand at the active site). This color scheme is slightly similar to the encoding of partial charge of amino acids. Nevertheless, we do not consider this to be a critical problem since the visualization supports the differentiation </w:t>
+      </w:r>
+      <w:r>
+        <w:rPr>
+          <w:rFonts w:ascii="Calibri" w:hAnsi="Calibri" w:cs="Calibri"/>
+          <w:color w:val="FF0000"/>
+        </w:rPr>
+        <w:t>of the context in both cases.</w:t>
+      </w:r>
+    </w:p>
+    <w:p>
+      <w:pPr>
+        <w:pStyle w:val="Odstavecseseznamem"/>
+        <w:jc w:val="both"/>
+        <w:rPr>
+          <w:rFonts w:ascii="Calibri" w:hAnsi="Calibri" w:cs="Calibri"/>
+          <w:color w:val="FF0000"/>
+        </w:rPr>
+      </w:pPr>
+      <w:bookmarkStart w:id="0" w:name="_GoBack"/>
+      <w:bookmarkEnd w:id="0"/>
+    </w:p>
+    <w:p>
+      <w:pPr>
+        <w:pStyle w:val="Odstavecseseznamem"/>
+        <w:jc w:val="both"/>
+        <w:rPr>
+          <w:rFonts w:ascii="Calibri" w:hAnsi="Calibri" w:cs="Calibri"/>
+          <w:color w:val="FF0000"/>
+        </w:rPr>
+      </w:pPr>
+    </w:p>
+    <w:p>
+      <w:pPr>
+        <w:pStyle w:val="Odstavecseseznamem"/>
+        <w:jc w:val="both"/>
+        <w:rPr>
+          <w:rFonts w:ascii="Calibri" w:hAnsi="Calibri" w:cs="Calibri"/>
+          <w:color w:val="FF0000"/>
+        </w:rPr>
+      </w:pPr>
+    </w:p>
+    <w:p>
+      <w:pPr>
+        <w:pStyle w:val="Odstavecseseznamem"/>
         <w:jc w:val="both"/>
         <w:rPr>
           <w:rFonts w:ascii="Calibri" w:hAnsi="Calibri" w:cs="Calibri"/>
           <w:color w:val="000000"/>
         </w:rPr>
       </w:pPr>
-      <w:r>
-        <w:rPr>
-          <w:rFonts w:ascii="Calibri" w:hAnsi="Calibri" w:cs="Calibri"/>
-          <w:color w:val="000000"/>
-        </w:rPr>
-        <w:t>TODO</w:t>
-      </w:r>
-    </w:p>
-    <w:p>
-      <w:pPr>
-        <w:pStyle w:val="ListParagraph"/>
-        <w:jc w:val="both"/>
-        <w:rPr>
-          <w:rFonts w:ascii="Calibri" w:hAnsi="Calibri" w:cs="Calibri"/>
-          <w:color w:val="000000"/>
-        </w:rPr>
-      </w:pPr>
-    </w:p>
-    <w:p>
-      <w:pPr>
-        <w:pStyle w:val="ListParagraph"/>
+    </w:p>
+    <w:p>
+      <w:pPr>
+        <w:pStyle w:val="Odstavecseseznamem"/>
         <w:numPr>
           <w:ilvl w:val="0"/>
           <w:numId w:val="3"/>
@@ -3795,6 +3789,7 @@
           <w:sz w:val="20"/>
           <w:szCs w:val="20"/>
         </w:rPr>
+        <w:lastRenderedPageBreak/>
         <w:t>The description of the coloring of the line charts also remained unclear to me.</w:t>
       </w:r>
     </w:p>
@@ -3822,16 +3817,68 @@
         <w:ind w:firstLine="720"/>
         <w:jc w:val="both"/>
         <w:rPr>
-          <w:rFonts w:ascii="Calibri" w:hAnsi="Calibri" w:cs="Calibri"/>
-          <w:color w:val="000000"/>
-        </w:rPr>
-      </w:pPr>
-      <w:r>
-        <w:rPr>
-          <w:rFonts w:ascii="Calibri" w:hAnsi="Calibri" w:cs="Calibri"/>
-          <w:color w:val="000000"/>
-        </w:rPr>
-        <w:t>TODO</w:t>
+          <w:color w:val="FF0000"/>
+        </w:rPr>
+      </w:pPr>
+      <w:r>
+        <w:rPr>
+          <w:color w:val="FF0000"/>
+        </w:rPr>
+        <w:t xml:space="preserve">We were not completely sure about what is meant by "line charts" in this comment thus we will </w:t>
+      </w:r>
+      <w:proofErr w:type="spellStart"/>
+      <w:r>
+        <w:rPr>
+          <w:color w:val="FF0000"/>
+        </w:rPr>
+        <w:t>adress</w:t>
+      </w:r>
+      <w:proofErr w:type="spellEnd"/>
+      <w:r>
+        <w:rPr>
+          <w:color w:val="FF0000"/>
+        </w:rPr>
+        <w:t xml:space="preserve"> the coloring of both </w:t>
+      </w:r>
+      <w:proofErr w:type="spellStart"/>
+      <w:r>
+        <w:rPr>
+          <w:color w:val="FF0000"/>
+        </w:rPr>
+        <w:t>barcharts</w:t>
+      </w:r>
+      <w:proofErr w:type="spellEnd"/>
+      <w:r>
+        <w:rPr>
+          <w:color w:val="FF0000"/>
+        </w:rPr>
+        <w:t xml:space="preserve"> and line representation of adjacent amino acids. The </w:t>
+      </w:r>
+      <w:proofErr w:type="spellStart"/>
+      <w:r>
+        <w:rPr>
+          <w:color w:val="FF0000"/>
+        </w:rPr>
+        <w:t>barcharts</w:t>
+      </w:r>
+      <w:proofErr w:type="spellEnd"/>
+      <w:r>
+        <w:rPr>
+          <w:color w:val="FF0000"/>
+        </w:rPr>
+        <w:t xml:space="preserve"> which are located straight under the overview visualization are colored according to categories of ligand movement. If particular parts of the trajectory are selected, then only these parts remain colored and the rest of the trajectory becomes gray to support the user to focus on interesting areas. The line representation showing ligand-lining amino acids is colored according to the selected property of adjacent amino acids. The color scheme for every property was given by the chemists and is consistently used in the whole </w:t>
+      </w:r>
+      <w:r>
+        <w:rPr>
+          <w:color w:val="FF0000"/>
+        </w:rPr>
+        <w:t>CAVER Analyst</w:t>
+      </w:r>
+      <w:r>
+        <w:rPr>
+          <w:color w:val="FF0000"/>
+        </w:rPr>
+        <w:t>.</w:t>
       </w:r>
     </w:p>
     <w:p>
@@ -3898,7 +3945,7 @@
     </w:p>
     <w:p>
       <w:pPr>
-        <w:pStyle w:val="ListParagraph"/>
+        <w:pStyle w:val="Odstavecseseznamem"/>
         <w:numPr>
           <w:ilvl w:val="0"/>
           <w:numId w:val="3"/>
@@ -3925,7 +3972,7 @@
     </w:p>
     <w:p>
       <w:pPr>
-        <w:pStyle w:val="ListParagraph"/>
+        <w:pStyle w:val="Odstavecseseznamem"/>
         <w:autoSpaceDE w:val="0"/>
         <w:autoSpaceDN w:val="0"/>
         <w:adjustRightInd w:val="0"/>
@@ -3939,7 +3986,7 @@
     </w:p>
     <w:p>
       <w:pPr>
-        <w:pStyle w:val="ListParagraph"/>
+        <w:pStyle w:val="Odstavecseseznamem"/>
         <w:autoSpaceDE w:val="0"/>
         <w:autoSpaceDN w:val="0"/>
         <w:adjustRightInd w:val="0"/>
@@ -3958,13 +4005,12 @@
           <w:szCs w:val="20"/>
           <w:shd w:val="clear" w:color="auto" w:fill="F5F5F5"/>
         </w:rPr>
-        <w:lastRenderedPageBreak/>
         <w:t>The tool will be publicly available via next version of CAVER Analyst. Before its release, we can provide the tool on demand.</w:t>
       </w:r>
     </w:p>
     <w:p>
       <w:pPr>
-        <w:pStyle w:val="ListParagraph"/>
+        <w:pStyle w:val="Odstavecseseznamem"/>
         <w:autoSpaceDE w:val="0"/>
         <w:autoSpaceDN w:val="0"/>
         <w:adjustRightInd w:val="0"/>
@@ -3979,7 +4025,7 @@
     </w:p>
     <w:p>
       <w:pPr>
-        <w:pStyle w:val="ListParagraph"/>
+        <w:pStyle w:val="Odstavecseseznamem"/>
         <w:autoSpaceDE w:val="0"/>
         <w:autoSpaceDN w:val="0"/>
         <w:adjustRightInd w:val="0"/>
@@ -4001,7 +4047,7 @@
     </w:p>
     <w:p>
       <w:pPr>
-        <w:pStyle w:val="ListParagraph"/>
+        <w:pStyle w:val="Odstavecseseznamem"/>
         <w:autoSpaceDE w:val="0"/>
         <w:autoSpaceDN w:val="0"/>
         <w:adjustRightInd w:val="0"/>
@@ -4017,7 +4063,7 @@
     </w:p>
     <w:p>
       <w:pPr>
-        <w:pStyle w:val="ListParagraph"/>
+        <w:pStyle w:val="Odstavecseseznamem"/>
         <w:numPr>
           <w:ilvl w:val="0"/>
           <w:numId w:val="3"/>
@@ -4066,7 +4112,7 @@
     </w:p>
     <w:p>
       <w:pPr>
-        <w:pStyle w:val="ListParagraph"/>
+        <w:pStyle w:val="Odstavecseseznamem"/>
         <w:autoSpaceDE w:val="0"/>
         <w:autoSpaceDN w:val="0"/>
         <w:adjustRightInd w:val="0"/>
@@ -4112,29 +4158,7 @@
           <w:szCs w:val="20"/>
           <w:shd w:val="clear" w:color="auto" w:fill="F5F5F5"/>
         </w:rPr>
-        <w:t xml:space="preserve">I am not sure, but I think that the line graphs would work nicely only if one of the depicted attributes is time (or any other attribute with linear progression). For </w:t>
-      </w:r>
-      <w:proofErr w:type="gramStart"/>
-      <w:r>
-        <w:rPr>
-          <w:rFonts w:ascii="Arial" w:hAnsi="Arial" w:cs="Arial"/>
-          <w:color w:val="FF0000"/>
-          <w:sz w:val="20"/>
-          <w:szCs w:val="20"/>
-          <w:shd w:val="clear" w:color="auto" w:fill="F5F5F5"/>
-        </w:rPr>
-        <w:t>instance</w:t>
-      </w:r>
-      <w:proofErr w:type="gramEnd"/>
-      <w:r>
-        <w:rPr>
-          <w:rFonts w:ascii="Arial" w:hAnsi="Arial" w:cs="Arial"/>
-          <w:color w:val="FF0000"/>
-          <w:sz w:val="20"/>
-          <w:szCs w:val="20"/>
-          <w:shd w:val="clear" w:color="auto" w:fill="F5F5F5"/>
-        </w:rPr>
-        <w:t xml:space="preserve"> if we would try to </w:t>
+        <w:t xml:space="preserve">I am not sure, but I think that the line graphs would work nicely only if one of the depicted attributes is time (or any other attribute with linear progression). For instance if we would try to </w:t>
       </w:r>
       <w:proofErr w:type="spellStart"/>
       <w:r>
@@ -4275,7 +4299,7 @@
     </w:p>
     <w:p>
       <w:pPr>
-        <w:pStyle w:val="ListParagraph"/>
+        <w:pStyle w:val="Odstavecseseznamem"/>
         <w:numPr>
           <w:ilvl w:val="0"/>
           <w:numId w:val="3"/>
@@ -4332,7 +4356,7 @@
     </w:p>
     <w:p>
       <w:pPr>
-        <w:pStyle w:val="ListParagraph"/>
+        <w:pStyle w:val="Odstavecseseznamem"/>
         <w:autoSpaceDE w:val="0"/>
         <w:autoSpaceDN w:val="0"/>
         <w:adjustRightInd w:val="0"/>
@@ -4569,7 +4593,7 @@
     </w:p>
     <w:p>
       <w:pPr>
-        <w:pStyle w:val="ListParagraph"/>
+        <w:pStyle w:val="Odstavecseseznamem"/>
         <w:numPr>
           <w:ilvl w:val="0"/>
           <w:numId w:val="3"/>
@@ -4608,7 +4632,7 @@
     </w:p>
     <w:p>
       <w:pPr>
-        <w:pStyle w:val="ListParagraph"/>
+        <w:pStyle w:val="Odstavecseseznamem"/>
         <w:autoSpaceDE w:val="0"/>
         <w:autoSpaceDN w:val="0"/>
         <w:adjustRightInd w:val="0"/>
@@ -4622,7 +4646,7 @@
     </w:p>
     <w:p>
       <w:pPr>
-        <w:pStyle w:val="ListParagraph"/>
+        <w:pStyle w:val="Odstavecseseznamem"/>
         <w:autoSpaceDE w:val="0"/>
         <w:autoSpaceDN w:val="0"/>
         <w:adjustRightInd w:val="0"/>
@@ -4810,18 +4834,18 @@
     </w:p>
     <w:p>
       <w:pPr>
-        <w:pStyle w:val="ListParagraph"/>
-        <w:jc w:val="both"/>
-        <w:rPr>
-          <w:rFonts w:ascii="Consolas" w:hAnsi="Consolas" w:cs="Consolas"/>
-          <w:sz w:val="20"/>
-          <w:szCs w:val="20"/>
-        </w:rPr>
-      </w:pPr>
-    </w:p>
-    <w:p>
-      <w:pPr>
-        <w:pStyle w:val="ListParagraph"/>
+        <w:pStyle w:val="Odstavecseseznamem"/>
+        <w:jc w:val="both"/>
+        <w:rPr>
+          <w:rFonts w:ascii="Consolas" w:hAnsi="Consolas" w:cs="Consolas"/>
+          <w:sz w:val="20"/>
+          <w:szCs w:val="20"/>
+        </w:rPr>
+      </w:pPr>
+    </w:p>
+    <w:p>
+      <w:pPr>
+        <w:pStyle w:val="Odstavecseseznamem"/>
         <w:jc w:val="both"/>
         <w:rPr>
           <w:rFonts w:ascii="Consolas" w:hAnsi="Consolas" w:cs="Consolas"/>
@@ -4846,6 +4870,7 @@
         <w:rPr>
           <w:b/>
         </w:rPr>
+        <w:lastRenderedPageBreak/>
         <w:t>Reviewer 4</w:t>
       </w:r>
     </w:p>
@@ -4861,7 +4886,7 @@
     </w:p>
     <w:p>
       <w:pPr>
-        <w:pStyle w:val="ListParagraph"/>
+        <w:pStyle w:val="Odstavecseseznamem"/>
         <w:numPr>
           <w:ilvl w:val="0"/>
           <w:numId w:val="3"/>
@@ -5352,7 +5377,7 @@
     </w:p>
     <w:p>
       <w:pPr>
-        <w:pStyle w:val="ListParagraph"/>
+        <w:pStyle w:val="Odstavecseseznamem"/>
         <w:autoSpaceDE w:val="0"/>
         <w:autoSpaceDN w:val="0"/>
         <w:adjustRightInd w:val="0"/>
@@ -5741,7 +5766,7 @@
     </w:p>
     <w:p>
       <w:pPr>
-        <w:pStyle w:val="ListParagraph"/>
+        <w:pStyle w:val="Odstavecseseznamem"/>
         <w:autoSpaceDE w:val="0"/>
         <w:autoSpaceDN w:val="0"/>
         <w:adjustRightInd w:val="0"/>
@@ -5757,7 +5782,7 @@
     </w:p>
     <w:p>
       <w:pPr>
-        <w:pStyle w:val="ListParagraph"/>
+        <w:pStyle w:val="Odstavecseseznamem"/>
         <w:numPr>
           <w:ilvl w:val="0"/>
           <w:numId w:val="3"/>
@@ -5824,7 +5849,6 @@
           <w:szCs w:val="20"/>
           <w:shd w:val="clear" w:color="auto" w:fill="F5F5F5"/>
         </w:rPr>
-        <w:lastRenderedPageBreak/>
         <w:t>Atam</w:t>
       </w:r>
       <w:proofErr w:type="spellEnd"/>
@@ -6141,7 +6165,7 @@
     </w:p>
     <w:p>
       <w:pPr>
-        <w:pStyle w:val="ListParagraph"/>
+        <w:pStyle w:val="Odstavecseseznamem"/>
         <w:numPr>
           <w:ilvl w:val="0"/>
           <w:numId w:val="3"/>
@@ -6190,7 +6214,7 @@
     </w:p>
     <w:p>
       <w:pPr>
-        <w:pStyle w:val="ListParagraph"/>
+        <w:pStyle w:val="Odstavecseseznamem"/>
         <w:autoSpaceDE w:val="0"/>
         <w:autoSpaceDN w:val="0"/>
         <w:adjustRightInd w:val="0"/>
@@ -6286,7 +6310,7 @@
     </w:p>
     <w:p>
       <w:pPr>
-        <w:pStyle w:val="ListParagraph"/>
+        <w:pStyle w:val="Odstavecseseznamem"/>
         <w:autoSpaceDE w:val="0"/>
         <w:autoSpaceDN w:val="0"/>
         <w:adjustRightInd w:val="0"/>
@@ -6351,7 +6375,7 @@
     </w:p>
     <w:p>
       <w:pPr>
-        <w:pStyle w:val="ListParagraph"/>
+        <w:pStyle w:val="Odstavecseseznamem"/>
         <w:jc w:val="both"/>
         <w:rPr>
           <w:rFonts w:cs="Consolas"/>
@@ -6360,7 +6384,7 @@
     </w:p>
     <w:p>
       <w:pPr>
-        <w:pStyle w:val="ListParagraph"/>
+        <w:pStyle w:val="Odstavecseseznamem"/>
         <w:jc w:val="both"/>
         <w:rPr>
           <w:rFonts w:ascii="Calibri" w:hAnsi="Calibri" w:cs="Calibri"/>
@@ -6377,7 +6401,7 @@
     </w:p>
     <w:p>
       <w:pPr>
-        <w:pStyle w:val="ListParagraph"/>
+        <w:pStyle w:val="Odstavecseseznamem"/>
         <w:jc w:val="both"/>
         <w:rPr>
           <w:rFonts w:ascii="Calibri" w:hAnsi="Calibri" w:cs="Calibri"/>
@@ -6387,7 +6411,7 @@
     </w:p>
     <w:p>
       <w:pPr>
-        <w:pStyle w:val="ListParagraph"/>
+        <w:pStyle w:val="Odstavecseseznamem"/>
         <w:numPr>
           <w:ilvl w:val="0"/>
           <w:numId w:val="3"/>
@@ -6447,23 +6471,7 @@
           <w:rFonts w:ascii="Calibri" w:hAnsi="Calibri" w:cs="Calibri"/>
           <w:color w:val="FF0000"/>
         </w:rPr>
-        <w:t>Thanks</w:t>
-      </w:r>
-      <w:proofErr w:type="gramStart"/>
-      <w:r>
-        <w:rPr>
-          <w:rFonts w:ascii="Calibri" w:hAnsi="Calibri" w:cs="Calibri"/>
-          <w:color w:val="FF0000"/>
-        </w:rPr>
-        <w:t xml:space="preserve">? </w:t>
-      </w:r>
-      <w:proofErr w:type="gramEnd"/>
-      <w:r>
-        <w:rPr>
-          <w:rFonts w:ascii="Calibri" w:hAnsi="Calibri" w:cs="Calibri"/>
-          <w:color w:val="FF0000"/>
-        </w:rPr>
-        <w:t>:D</w:t>
+        <w:t>Thanks? :D</w:t>
       </w:r>
     </w:p>
     <w:p>
@@ -6482,7 +6490,7 @@
     </w:p>
     <w:p>
       <w:pPr>
-        <w:pStyle w:val="ListParagraph"/>
+        <w:pStyle w:val="Odstavecseseznamem"/>
         <w:numPr>
           <w:ilvl w:val="0"/>
           <w:numId w:val="3"/>
@@ -6574,57 +6582,7 @@
           <w:szCs w:val="20"/>
           <w:shd w:val="clear" w:color="auto" w:fill="F5F5F5"/>
         </w:rPr>
-        <w:t xml:space="preserve">Paper postulates </w:t>
-      </w:r>
-      <w:r>
-        <w:rPr>
-          <w:rFonts w:ascii="Arial" w:hAnsi="Arial" w:cs="Arial"/>
-          <w:color w:val="FF0000"/>
-          <w:sz w:val="20"/>
-          <w:szCs w:val="20"/>
-          <w:shd w:val="clear" w:color="auto" w:fill="F5F5F5"/>
-        </w:rPr>
-        <w:t xml:space="preserve">six question </w:t>
-      </w:r>
-      <w:r>
-        <w:rPr>
-          <w:rFonts w:ascii="Arial" w:hAnsi="Arial" w:cs="Arial"/>
-          <w:color w:val="FF0000"/>
-          <w:sz w:val="20"/>
-          <w:szCs w:val="20"/>
-          <w:shd w:val="clear" w:color="auto" w:fill="F5F5F5"/>
-        </w:rPr>
-        <w:t>regarding the linear diagrams visualization</w:t>
-      </w:r>
-      <w:r>
-        <w:rPr>
-          <w:rFonts w:ascii="Arial" w:hAnsi="Arial" w:cs="Arial"/>
-          <w:color w:val="FF0000"/>
-          <w:sz w:val="20"/>
-          <w:szCs w:val="20"/>
-          <w:shd w:val="clear" w:color="auto" w:fill="F5F5F5"/>
-        </w:rPr>
-        <w:t xml:space="preserve"> (and answers them via</w:t>
-      </w:r>
-      <w:r>
-        <w:rPr>
-          <w:rFonts w:ascii="Arial" w:hAnsi="Arial" w:cs="Arial"/>
-          <w:color w:val="FF0000"/>
-          <w:sz w:val="20"/>
-          <w:szCs w:val="20"/>
-          <w:shd w:val="clear" w:color="auto" w:fill="F5F5F5"/>
-        </w:rPr>
-        <w:t xml:space="preserve"> user study)</w:t>
-      </w:r>
-      <w:r>
-        <w:rPr>
-          <w:rFonts w:ascii="Arial" w:hAnsi="Arial" w:cs="Arial"/>
-          <w:color w:val="FF0000"/>
-          <w:sz w:val="20"/>
-          <w:szCs w:val="20"/>
-          <w:shd w:val="clear" w:color="auto" w:fill="F5F5F5"/>
-        </w:rPr>
-        <w:t xml:space="preserve">. We went through the paper and updated our visualization accordingly.  </w:t>
+        <w:t xml:space="preserve">Paper postulates six question regarding the linear diagrams visualization (and answers them via user study). We went through the paper and updated our visualization accordingly.  </w:t>
       </w:r>
       <w:r>
         <w:rPr>
@@ -6664,17 +6622,18 @@
           <w:szCs w:val="20"/>
           <w:shd w:val="clear" w:color="auto" w:fill="F5F5F5"/>
         </w:rPr>
-        <w:t>guidelines to indicate the start and end of overlaps</w:t>
-      </w:r>
-      <w:r>
-        <w:rPr>
-          <w:rFonts w:ascii="Arial" w:hAnsi="Arial" w:cs="Arial"/>
-          <w:color w:val="FF0000"/>
-          <w:sz w:val="20"/>
-          <w:szCs w:val="20"/>
-          <w:shd w:val="clear" w:color="auto" w:fill="F5F5F5"/>
-        </w:rPr>
-        <w:t xml:space="preserve"> in our visualization since the paper proved that </w:t>
+        <w:t xml:space="preserve">guidelines to indicate the start and end of overlaps in our visualization since the paper </w:t>
+      </w:r>
+      <w:r>
+        <w:rPr>
+          <w:rFonts w:ascii="Arial" w:hAnsi="Arial" w:cs="Arial"/>
+          <w:color w:val="FF0000"/>
+          <w:sz w:val="20"/>
+          <w:szCs w:val="20"/>
+          <w:shd w:val="clear" w:color="auto" w:fill="F5F5F5"/>
+        </w:rPr>
+        <w:lastRenderedPageBreak/>
+        <w:t xml:space="preserve">proved that </w:t>
       </w:r>
       <w:r>
         <w:rPr>
@@ -6713,37 +6672,7 @@
           <w:szCs w:val="20"/>
           <w:shd w:val="clear" w:color="auto" w:fill="F5F5F5"/>
         </w:rPr>
-        <w:t>perform</w:t>
-      </w:r>
-      <w:r>
-        <w:rPr>
-          <w:rFonts w:ascii="Arial" w:hAnsi="Arial" w:cs="Arial"/>
-          <w:color w:val="FF0000"/>
-          <w:sz w:val="20"/>
-          <w:szCs w:val="20"/>
-          <w:shd w:val="clear" w:color="auto" w:fill="F5F5F5"/>
-        </w:rPr>
-        <w:t>ed</w:t>
-      </w:r>
-      <w:r>
-        <w:rPr>
-          <w:rFonts w:ascii="Arial" w:hAnsi="Arial" w:cs="Arial"/>
-          <w:color w:val="FF0000"/>
-          <w:sz w:val="20"/>
-          <w:szCs w:val="20"/>
-          <w:shd w:val="clear" w:color="auto" w:fill="F5F5F5"/>
-        </w:rPr>
-        <w:t xml:space="preserve"> significantly better when using guidelines</w:t>
-      </w:r>
-      <w:r>
-        <w:rPr>
-          <w:rFonts w:ascii="Arial" w:hAnsi="Arial" w:cs="Arial"/>
-          <w:color w:val="FF0000"/>
-          <w:sz w:val="20"/>
-          <w:szCs w:val="20"/>
-          <w:shd w:val="clear" w:color="auto" w:fill="F5F5F5"/>
-        </w:rPr>
-        <w:t xml:space="preserve">. </w:t>
+        <w:t xml:space="preserve">performed significantly better when using guidelines. </w:t>
       </w:r>
       <w:r>
         <w:rPr>
@@ -6859,7 +6788,7 @@
     </w:p>
     <w:p>
       <w:pPr>
-        <w:pStyle w:val="ListParagraph"/>
+        <w:pStyle w:val="Odstavecseseznamem"/>
         <w:numPr>
           <w:ilvl w:val="0"/>
           <w:numId w:val="3"/>
@@ -6935,8 +6864,8 @@
 </file>
 
 <file path=word/numbering.xml><?xml version="1.0" encoding="utf-8"?>
-<w:numbering xmlns:wpc="http://schemas.microsoft.com/office/word/2010/wordprocessingCanvas" xmlns:cx="http://schemas.microsoft.com/office/drawing/2014/chartex" xmlns:cx1="http://schemas.microsoft.com/office/drawing/2015/9/8/chartex" xmlns:cx2="http://schemas.microsoft.com/office/drawing/2015/10/21/chartex" xmlns:mc="http://schemas.openxmlformats.org/markup-compatibility/2006" xmlns:o="urn:schemas-microsoft-com:office:office" xmlns:r="http://schemas.openxmlformats.org/officeDocument/2006/relationships" xmlns:m="http://schemas.openxmlformats.org/officeDocument/2006/math" xmlns:v="urn:schemas-microsoft-com:vml" xmlns:wp14="http://schemas.microsoft.com/office/word/2010/wordprocessingDrawing" xmlns:wp="http://schemas.openxmlformats.org/drawingml/2006/wordprocessingDrawing" xmlns:w10="urn:schemas-microsoft-com:office:word" xmlns:w="http://schemas.openxmlformats.org/wordprocessingml/2006/main" xmlns:w14="http://schemas.microsoft.com/office/word/2010/wordml" xmlns:w15="http://schemas.microsoft.com/office/word/2012/wordml" xmlns:w16se="http://schemas.microsoft.com/office/word/2015/wordml/symex" xmlns:wpg="http://schemas.microsoft.com/office/word/2010/wordprocessingGroup" xmlns:wpi="http://schemas.microsoft.com/office/word/2010/wordprocessingInk" xmlns:wne="http://schemas.microsoft.com/office/word/2006/wordml" xmlns:wps="http://schemas.microsoft.com/office/word/2010/wordprocessingShape" mc:Ignorable="w14 w15 w16se wp14">
-  <w:abstractNum w:abstractNumId="0" w15:restartNumberingAfterBreak="0">
+<w:numbering xmlns:wpc="http://schemas.microsoft.com/office/word/2010/wordprocessingCanvas" xmlns:mc="http://schemas.openxmlformats.org/markup-compatibility/2006" xmlns:o="urn:schemas-microsoft-com:office:office" xmlns:r="http://schemas.openxmlformats.org/officeDocument/2006/relationships" xmlns:m="http://schemas.openxmlformats.org/officeDocument/2006/math" xmlns:v="urn:schemas-microsoft-com:vml" xmlns:wp14="http://schemas.microsoft.com/office/word/2010/wordprocessingDrawing" xmlns:wp="http://schemas.openxmlformats.org/drawingml/2006/wordprocessingDrawing" xmlns:w10="urn:schemas-microsoft-com:office:word" xmlns:w="http://schemas.openxmlformats.org/wordprocessingml/2006/main" xmlns:w14="http://schemas.microsoft.com/office/word/2010/wordml" xmlns:w15="http://schemas.microsoft.com/office/word/2012/wordml" xmlns:wpg="http://schemas.microsoft.com/office/word/2010/wordprocessingGroup" xmlns:wpi="http://schemas.microsoft.com/office/word/2010/wordprocessingInk" xmlns:wne="http://schemas.microsoft.com/office/word/2006/wordml" xmlns:wps="http://schemas.microsoft.com/office/word/2010/wordprocessingShape" mc:Ignorable="w14 w15 wp14">
+  <w:abstractNum w:abstractNumId="0">
     <w:nsid w:val="083E6A0E"/>
     <w:multiLevelType w:val="hybridMultilevel"/>
     <w:tmpl w:val="488449E0"/>
@@ -7022,7 +6951,7 @@
       </w:pPr>
     </w:lvl>
   </w:abstractNum>
-  <w:abstractNum w:abstractNumId="1" w15:restartNumberingAfterBreak="0">
+  <w:abstractNum w:abstractNumId="1">
     <w:nsid w:val="0F6F5637"/>
     <w:multiLevelType w:val="hybridMultilevel"/>
     <w:tmpl w:val="488449E0"/>
@@ -7108,7 +7037,7 @@
       </w:pPr>
     </w:lvl>
   </w:abstractNum>
-  <w:abstractNum w:abstractNumId="2" w15:restartNumberingAfterBreak="0">
+  <w:abstractNum w:abstractNumId="2">
     <w:nsid w:val="11AC13E9"/>
     <w:multiLevelType w:val="hybridMultilevel"/>
     <w:tmpl w:val="9294D214"/>
@@ -7197,7 +7126,7 @@
       </w:pPr>
     </w:lvl>
   </w:abstractNum>
-  <w:abstractNum w:abstractNumId="3" w15:restartNumberingAfterBreak="0">
+  <w:abstractNum w:abstractNumId="3">
     <w:nsid w:val="17624800"/>
     <w:multiLevelType w:val="hybridMultilevel"/>
     <w:tmpl w:val="488449E0"/>
@@ -7283,7 +7212,7 @@
       </w:pPr>
     </w:lvl>
   </w:abstractNum>
-  <w:abstractNum w:abstractNumId="4" w15:restartNumberingAfterBreak="0">
+  <w:abstractNum w:abstractNumId="4">
     <w:nsid w:val="178A37E6"/>
     <w:multiLevelType w:val="hybridMultilevel"/>
     <w:tmpl w:val="488449E0"/>
@@ -7369,7 +7298,7 @@
       </w:pPr>
     </w:lvl>
   </w:abstractNum>
-  <w:abstractNum w:abstractNumId="5" w15:restartNumberingAfterBreak="0">
+  <w:abstractNum w:abstractNumId="5">
     <w:nsid w:val="1CE64954"/>
     <w:multiLevelType w:val="hybridMultilevel"/>
     <w:tmpl w:val="133A19AA"/>
@@ -7455,7 +7384,7 @@
       </w:pPr>
     </w:lvl>
   </w:abstractNum>
-  <w:abstractNum w:abstractNumId="6" w15:restartNumberingAfterBreak="0">
+  <w:abstractNum w:abstractNumId="6">
     <w:nsid w:val="237E5376"/>
     <w:multiLevelType w:val="hybridMultilevel"/>
     <w:tmpl w:val="488449E0"/>
@@ -7541,7 +7470,7 @@
       </w:pPr>
     </w:lvl>
   </w:abstractNum>
-  <w:abstractNum w:abstractNumId="7" w15:restartNumberingAfterBreak="0">
+  <w:abstractNum w:abstractNumId="7">
     <w:nsid w:val="64CD6425"/>
     <w:multiLevelType w:val="hybridMultilevel"/>
     <w:tmpl w:val="488449E0"/>
@@ -7627,7 +7556,7 @@
       </w:pPr>
     </w:lvl>
   </w:abstractNum>
-  <w:abstractNum w:abstractNumId="8" w15:restartNumberingAfterBreak="0">
+  <w:abstractNum w:abstractNumId="8">
     <w:nsid w:val="658C7DFC"/>
     <w:multiLevelType w:val="hybridMultilevel"/>
     <w:tmpl w:val="488449E0"/>
@@ -7713,7 +7642,7 @@
       </w:pPr>
     </w:lvl>
   </w:abstractNum>
-  <w:abstractNum w:abstractNumId="9" w15:restartNumberingAfterBreak="0">
+  <w:abstractNum w:abstractNumId="9">
     <w:nsid w:val="685C625B"/>
     <w:multiLevelType w:val="hybridMultilevel"/>
     <w:tmpl w:val="7812DC4C"/>
@@ -7866,7 +7795,7 @@
 </file>
 
 <file path=word/styles.xml><?xml version="1.0" encoding="utf-8"?>
-<w:styles xmlns:mc="http://schemas.openxmlformats.org/markup-compatibility/2006" xmlns:r="http://schemas.openxmlformats.org/officeDocument/2006/relationships" xmlns:w="http://schemas.openxmlformats.org/wordprocessingml/2006/main" xmlns:w14="http://schemas.microsoft.com/office/word/2010/wordml" xmlns:w15="http://schemas.microsoft.com/office/word/2012/wordml" xmlns:w16se="http://schemas.microsoft.com/office/word/2015/wordml/symex" mc:Ignorable="w14 w15 w16se">
+<w:styles xmlns:mc="http://schemas.openxmlformats.org/markup-compatibility/2006" xmlns:r="http://schemas.openxmlformats.org/officeDocument/2006/relationships" xmlns:w="http://schemas.openxmlformats.org/wordprocessingml/2006/main" xmlns:w14="http://schemas.microsoft.com/office/word/2010/wordml" xmlns:w15="http://schemas.microsoft.com/office/word/2012/wordml" mc:Ignorable="w14 w15">
   <w:docDefaults>
     <w:rPrDefault>
       <w:rPr>
@@ -7882,7 +7811,7 @@
       </w:pPr>
     </w:pPrDefault>
   </w:docDefaults>
-  <w:latentStyles w:defLockedState="0" w:defUIPriority="99" w:defSemiHidden="0" w:defUnhideWhenUsed="0" w:defQFormat="0" w:count="372">
+  <w:latentStyles w:defLockedState="0" w:defUIPriority="99" w:defSemiHidden="0" w:defUnhideWhenUsed="0" w:defQFormat="0" w:count="371">
     <w:lsdException w:name="Normal" w:uiPriority="0" w:qFormat="1"/>
     <w:lsdException w:name="heading 1" w:uiPriority="9" w:qFormat="1"/>
     <w:lsdException w:name="heading 2" w:semiHidden="1" w:uiPriority="9" w:unhideWhenUsed="1" w:qFormat="1"/>
@@ -7988,6 +7917,7 @@
     <w:lsdException w:name="HTML Sample" w:semiHidden="1" w:unhideWhenUsed="1"/>
     <w:lsdException w:name="HTML Typewriter" w:semiHidden="1" w:unhideWhenUsed="1"/>
     <w:lsdException w:name="HTML Variable" w:semiHidden="1" w:unhideWhenUsed="1"/>
+    <w:lsdException w:name="Normal Table" w:semiHidden="1" w:unhideWhenUsed="1"/>
     <w:lsdException w:name="annotation subject" w:semiHidden="1" w:unhideWhenUsed="1"/>
     <w:lsdException w:name="No List" w:semiHidden="1" w:unhideWhenUsed="1"/>
     <w:lsdException w:name="Outline List 1" w:semiHidden="1" w:unhideWhenUsed="1"/>
@@ -8034,8 +7964,10 @@
     <w:lsdException w:name="Table Subtle 2" w:semiHidden="1" w:unhideWhenUsed="1"/>
     <w:lsdException w:name="Table Web 1" w:semiHidden="1" w:unhideWhenUsed="1"/>
     <w:lsdException w:name="Table Web 2" w:semiHidden="1" w:unhideWhenUsed="1"/>
+    <w:lsdException w:name="Table Web 3" w:semiHidden="1" w:unhideWhenUsed="1"/>
     <w:lsdException w:name="Balloon Text" w:semiHidden="1" w:unhideWhenUsed="1"/>
     <w:lsdException w:name="Table Grid" w:uiPriority="39"/>
+    <w:lsdException w:name="Table Theme" w:semiHidden="1" w:unhideWhenUsed="1"/>
     <w:lsdException w:name="Placeholder Text" w:semiHidden="1"/>
     <w:lsdException w:name="No Spacing" w:uiPriority="1" w:qFormat="1"/>
     <w:lsdException w:name="Light Shading" w:uiPriority="60"/>
@@ -8251,9 +8183,8 @@
     <w:lsdException w:name="List Table 5 Dark Accent 6" w:uiPriority="50"/>
     <w:lsdException w:name="List Table 6 Colorful Accent 6" w:uiPriority="51"/>
     <w:lsdException w:name="List Table 7 Colorful Accent 6" w:uiPriority="52"/>
-    <w:lsdException w:name="Mention" w:semiHidden="1" w:unhideWhenUsed="1"/>
   </w:latentStyles>
-  <w:style w:type="paragraph" w:default="1" w:styleId="Normal">
+  <w:style w:type="paragraph" w:default="1" w:styleId="Normln">
     <w:name w:val="Normal"/>
     <w:qFormat/>
     <w:rsid w:val="00ED2399"/>
@@ -8261,13 +8192,13 @@
       <w:spacing w:line="256" w:lineRule="auto"/>
     </w:pPr>
   </w:style>
-  <w:style w:type="character" w:default="1" w:styleId="DefaultParagraphFont">
+  <w:style w:type="character" w:default="1" w:styleId="Standardnpsmoodstavce">
     <w:name w:val="Default Paragraph Font"/>
     <w:uiPriority w:val="1"/>
     <w:semiHidden/>
     <w:unhideWhenUsed/>
   </w:style>
-  <w:style w:type="table" w:default="1" w:styleId="TableNormal">
+  <w:style w:type="table" w:default="1" w:styleId="Normlntabulka">
     <w:name w:val="Normal Table"/>
     <w:uiPriority w:val="99"/>
     <w:semiHidden/>
@@ -8282,15 +8213,15 @@
       </w:tblCellMar>
     </w:tblPr>
   </w:style>
-  <w:style w:type="numbering" w:default="1" w:styleId="NoList">
+  <w:style w:type="numbering" w:default="1" w:styleId="Bezseznamu">
     <w:name w:val="No List"/>
     <w:uiPriority w:val="99"/>
     <w:semiHidden/>
     <w:unhideWhenUsed/>
   </w:style>
-  <w:style w:type="paragraph" w:styleId="ListParagraph">
+  <w:style w:type="paragraph" w:styleId="Odstavecseseznamem">
     <w:name w:val="List Paragraph"/>
-    <w:basedOn w:val="Normal"/>
+    <w:basedOn w:val="Normln"/>
     <w:uiPriority w:val="34"/>
     <w:qFormat/>
     <w:rsid w:val="00647B17"/>
@@ -8315,10 +8246,10 @@
       <w:szCs w:val="24"/>
     </w:rPr>
   </w:style>
-  <w:style w:type="paragraph" w:styleId="BalloonText">
+  <w:style w:type="paragraph" w:styleId="Textbubliny">
     <w:name w:val="Balloon Text"/>
-    <w:basedOn w:val="Normal"/>
-    <w:link w:val="BalloonTextChar"/>
+    <w:basedOn w:val="Normln"/>
+    <w:link w:val="TextbublinyChar"/>
     <w:uiPriority w:val="99"/>
     <w:semiHidden/>
     <w:unhideWhenUsed/>
@@ -8332,10 +8263,10 @@
       <w:szCs w:val="16"/>
     </w:rPr>
   </w:style>
-  <w:style w:type="character" w:customStyle="1" w:styleId="BalloonTextChar">
-    <w:name w:val="Balloon Text Char"/>
-    <w:basedOn w:val="DefaultParagraphFont"/>
-    <w:link w:val="BalloonText"/>
+  <w:style w:type="character" w:customStyle="1" w:styleId="TextbublinyChar">
+    <w:name w:val="Text bubliny Char"/>
+    <w:basedOn w:val="Standardnpsmoodstavce"/>
+    <w:link w:val="Textbubliny"/>
     <w:uiPriority w:val="99"/>
     <w:semiHidden/>
     <w:rsid w:val="0036691A"/>
@@ -8345,9 +8276,9 @@
       <w:szCs w:val="16"/>
     </w:rPr>
   </w:style>
-  <w:style w:type="character" w:styleId="Hyperlink">
+  <w:style w:type="character" w:styleId="Hypertextovodkaz">
     <w:name w:val="Hyperlink"/>
-    <w:basedOn w:val="DefaultParagraphFont"/>
+    <w:basedOn w:val="Standardnpsmoodstavce"/>
     <w:uiPriority w:val="99"/>
     <w:unhideWhenUsed/>
     <w:rsid w:val="0036691A"/>
@@ -8358,17 +8289,17 @@
   </w:style>
   <w:style w:type="character" w:customStyle="1" w:styleId="docos-replyview-body">
     <w:name w:val="docos-replyview-body"/>
-    <w:basedOn w:val="DefaultParagraphFont"/>
+    <w:basedOn w:val="Standardnpsmoodstavce"/>
     <w:rsid w:val="0036691A"/>
   </w:style>
   <w:style w:type="character" w:customStyle="1" w:styleId="apple-converted-space">
     <w:name w:val="apple-converted-space"/>
-    <w:basedOn w:val="DefaultParagraphFont"/>
+    <w:basedOn w:val="Standardnpsmoodstavce"/>
     <w:rsid w:val="0048137B"/>
   </w:style>
   <w:style w:type="character" w:customStyle="1" w:styleId="il">
     <w:name w:val="il"/>
-    <w:basedOn w:val="DefaultParagraphFont"/>
+    <w:basedOn w:val="Standardnpsmoodstavce"/>
     <w:rsid w:val="00987A9C"/>
   </w:style>
 </w:styles>

</xml_diff>

<commit_message>
Cover letter RC 1.0
</commit_message>
<xml_diff>
--- a/BioVis/BioVis_BMC_template/cover_letter.docx
+++ b/BioVis/BioVis_BMC_template/cover_letter.docx
@@ -345,60 +345,88 @@
           <w:rFonts w:cs="Consolas"/>
           <w:color w:val="auto"/>
         </w:rPr>
-        <w:t>this additional approach is beneficial for them due its nature which is keeping points from the original trajectory.</w:t>
-      </w:r>
-    </w:p>
-    <w:p>
-      <w:pPr>
-        <w:pStyle w:val="Normal"/>
-        <w:spacing w:lineRule="auto" w:line="240" w:before="0" w:after="0"/>
-        <w:ind w:left="720" w:hanging="0"/>
-        <w:jc w:val="both"/>
-        <w:rPr>
-          <w:color w:val="auto"/>
-        </w:rPr>
-      </w:pPr>
+        <w:t xml:space="preserve">this additional approach is beneficial for them due </w:t>
+      </w:r>
       <w:r>
         <w:rPr>
           <w:rFonts w:cs="Consolas"/>
           <w:color w:val="auto"/>
         </w:rPr>
-        <w:t>W</w:t>
+        <w:t>to</w:t>
       </w:r>
       <w:r>
         <w:rPr>
           <w:rFonts w:cs="Consolas"/>
           <w:color w:val="auto"/>
         </w:rPr>
-        <w:t xml:space="preserve">e added a brief description about the non-smoothing approach to the end of </w:t>
+        <w:t xml:space="preserve"> its nature, </w:t>
       </w:r>
       <w:r>
         <w:rPr>
           <w:rFonts w:cs="Consolas"/>
           <w:color w:val="auto"/>
         </w:rPr>
-        <w:t>the</w:t>
+        <w:t xml:space="preserve">i.e., </w:t>
       </w:r>
       <w:r>
         <w:rPr>
           <w:rFonts w:cs="Consolas"/>
           <w:color w:val="auto"/>
         </w:rPr>
-        <w:t xml:space="preserve"> </w:t>
-      </w:r>
+        <w:t>keeping points from the original trajectory.</w:t>
+      </w:r>
+    </w:p>
+    <w:p>
+      <w:pPr>
+        <w:pStyle w:val="Normal"/>
+        <w:spacing w:lineRule="auto" w:line="240" w:before="0" w:after="0"/>
+        <w:ind w:left="720" w:hanging="0"/>
+        <w:jc w:val="both"/>
+        <w:rPr>
+          <w:color w:val="auto"/>
+        </w:rPr>
+      </w:pPr>
       <w:r>
         <w:rPr>
           <w:rFonts w:cs="Consolas"/>
           <w:color w:val="auto"/>
         </w:rPr>
-        <w:t>Section</w:t>
+        <w:t>W</w:t>
       </w:r>
       <w:r>
         <w:rPr>
           <w:rFonts w:cs="Consolas"/>
           <w:color w:val="auto"/>
         </w:rPr>
-        <w:t xml:space="preserve"> “Automatic Simplification”.</w:t>
+        <w:t xml:space="preserve">e added a brief description about the non-smoothing approach to the end of </w:t>
+      </w:r>
+      <w:r>
+        <w:rPr>
+          <w:rFonts w:cs="Consolas"/>
+          <w:color w:val="auto"/>
+        </w:rPr>
+        <w:t>the</w:t>
+      </w:r>
+      <w:r>
+        <w:rPr>
+          <w:rFonts w:cs="Consolas"/>
+          <w:color w:val="auto"/>
+        </w:rPr>
+        <w:t xml:space="preserve"> </w:t>
+      </w:r>
+      <w:r>
+        <w:rPr>
+          <w:rFonts w:cs="Consolas"/>
+          <w:color w:val="auto"/>
+        </w:rPr>
+        <w:t>Section</w:t>
+      </w:r>
+      <w:r>
+        <w:rPr>
+          <w:rFonts w:cs="Consolas"/>
+          <w:color w:val="auto"/>
+        </w:rPr>
+        <w:t xml:space="preserve"> Automatic Simplification.</w:t>
       </w:r>
     </w:p>
     <w:p>
@@ -563,9 +591,7 @@
         <w:spacing w:before="0" w:after="0"/>
         <w:ind w:left="720" w:hanging="0"/>
         <w:jc w:val="both"/>
-        <w:rPr>
-          <w:rFonts w:ascii="Calibri" w:hAnsi="Calibri"/>
-        </w:rPr>
+        <w:rPr/>
       </w:pPr>
       <w:r>
         <w:rPr>
@@ -582,15 +608,12 @@
         <w:ind w:left="720" w:hanging="0"/>
         <w:jc w:val="both"/>
         <w:rPr>
-          <w:rFonts w:cs="Consolas"/>
+          <w:rFonts w:ascii="Calibri" w:hAnsi="Calibri" w:cs="Consolas"/>
           <w:highlight w:val="white"/>
         </w:rPr>
       </w:pPr>
       <w:r>
-        <w:rPr>
-          <w:rFonts w:cs="Consolas"/>
-          <w:highlight w:val="white"/>
-        </w:rPr>
+        <w:rPr/>
       </w:r>
     </w:p>
     <w:p>
@@ -599,16 +622,721 @@
         <w:spacing w:before="0" w:after="0"/>
         <w:ind w:left="720" w:hanging="0"/>
         <w:jc w:val="both"/>
-        <w:rPr>
-          <w:rFonts w:ascii="Calibri" w:hAnsi="Calibri"/>
-        </w:rPr>
+        <w:rPr/>
       </w:pPr>
       <w:r>
         <w:rPr>
           <w:rFonts w:cs="Consolas"/>
           <w:highlight w:val="white"/>
         </w:rPr>
+        <w:t>To support our conclusion, we add figures depicting results of our experiment for four different levels of magnitude.</w:t>
+      </w:r>
+    </w:p>
+    <w:p>
+      <w:pPr>
+        <w:pStyle w:val="Normal"/>
+        <w:spacing w:before="0" w:after="0"/>
+        <w:ind w:left="720" w:hanging="0"/>
+        <w:jc w:val="both"/>
+        <w:rPr>
+          <w:rFonts w:ascii="Calibri" w:hAnsi="Calibri" w:cs="Consolas"/>
+          <w:highlight w:val="white"/>
+        </w:rPr>
+      </w:pPr>
+      <w:r>
+        <w:rPr/>
+      </w:r>
+    </w:p>
+    <w:p>
+      <w:pPr>
+        <w:pStyle w:val="Normal"/>
+        <w:spacing w:before="0" w:after="0"/>
+        <w:ind w:left="720" w:hanging="0"/>
+        <w:jc w:val="both"/>
+        <w:rPr>
+          <w:rFonts w:ascii="Calibri" w:hAnsi="Calibri" w:cs="Consolas"/>
+          <w:highlight w:val="white"/>
+        </w:rPr>
+      </w:pPr>
+      <w:r>
+        <w:rPr/>
+      </w:r>
+    </w:p>
+    <w:tbl>
+      <w:tblPr>
+        <w:tblW w:w="9406" w:type="dxa"/>
+        <w:jc w:val="left"/>
+        <w:tblInd w:w="55" w:type="dxa"/>
+        <w:tblBorders>
+          <w:top w:val="single" w:sz="2" w:space="0" w:color="000000"/>
+          <w:left w:val="single" w:sz="2" w:space="0" w:color="000000"/>
+          <w:bottom w:val="single" w:sz="2" w:space="0" w:color="000000"/>
+          <w:insideH w:val="single" w:sz="2" w:space="0" w:color="000000"/>
+        </w:tblBorders>
+        <w:tblCellMar>
+          <w:top w:w="55" w:type="dxa"/>
+          <w:left w:w="54" w:type="dxa"/>
+          <w:bottom w:w="55" w:type="dxa"/>
+          <w:right w:w="55" w:type="dxa"/>
+        </w:tblCellMar>
+      </w:tblPr>
+      <w:tblGrid>
+        <w:gridCol w:w="4703"/>
+        <w:gridCol w:w="4703"/>
+      </w:tblGrid>
+      <w:tr>
+        <w:trPr/>
+        <w:tc>
+          <w:tcPr>
+            <w:tcW w:w="4703" w:type="dxa"/>
+            <w:tcBorders>
+              <w:top w:val="single" w:sz="2" w:space="0" w:color="000000"/>
+              <w:left w:val="single" w:sz="2" w:space="0" w:color="000000"/>
+              <w:bottom w:val="single" w:sz="2" w:space="0" w:color="000000"/>
+              <w:insideH w:val="single" w:sz="2" w:space="0" w:color="000000"/>
+            </w:tcBorders>
+            <w:shd w:fill="auto" w:val="clear"/>
+            <w:tcMar>
+              <w:left w:w="54" w:type="dxa"/>
+            </w:tcMar>
+            <w:vAlign w:val="center"/>
+          </w:tcPr>
+          <w:p>
+            <w:pPr>
+              <w:pStyle w:val="TableContents"/>
+              <w:spacing w:lineRule="auto" w:line="240" w:before="0" w:after="0"/>
+              <w:jc w:val="center"/>
+              <w:rPr/>
+            </w:pPr>
+            <w:r>
+              <w:rPr/>
+              <w:t>Original MD</w:t>
+            </w:r>
+          </w:p>
+        </w:tc>
+        <w:tc>
+          <w:tcPr>
+            <w:tcW w:w="4703" w:type="dxa"/>
+            <w:tcBorders>
+              <w:top w:val="single" w:sz="2" w:space="0" w:color="000000"/>
+              <w:left w:val="single" w:sz="2" w:space="0" w:color="000000"/>
+              <w:bottom w:val="single" w:sz="2" w:space="0" w:color="000000"/>
+              <w:right w:val="single" w:sz="2" w:space="0" w:color="000000"/>
+              <w:insideH w:val="single" w:sz="2" w:space="0" w:color="000000"/>
+              <w:insideV w:val="single" w:sz="2" w:space="0" w:color="000000"/>
+            </w:tcBorders>
+            <w:shd w:fill="auto" w:val="clear"/>
+            <w:tcMar>
+              <w:left w:w="54" w:type="dxa"/>
+            </w:tcMar>
+          </w:tcPr>
+          <w:p>
+            <w:pPr>
+              <w:pStyle w:val="TableContents"/>
+              <w:spacing w:lineRule="auto" w:line="240" w:before="0" w:after="0"/>
+              <w:jc w:val="center"/>
+              <w:rPr/>
+            </w:pPr>
+            <w:r>
+              <w:rPr/>
+              <w:t>Artificial MD</w:t>
+            </w:r>
+          </w:p>
+        </w:tc>
+      </w:tr>
+      <w:tr>
+        <w:trPr>
+          <w:trHeight w:val="2520" w:hRule="atLeast"/>
+        </w:trPr>
+        <w:tc>
+          <w:tcPr>
+            <w:tcW w:w="4703" w:type="dxa"/>
+            <w:tcBorders>
+              <w:left w:val="single" w:sz="2" w:space="0" w:color="000000"/>
+              <w:bottom w:val="single" w:sz="2" w:space="0" w:color="000000"/>
+              <w:insideH w:val="single" w:sz="2" w:space="0" w:color="000000"/>
+            </w:tcBorders>
+            <w:shd w:fill="auto" w:val="clear"/>
+            <w:tcMar>
+              <w:left w:w="54" w:type="dxa"/>
+            </w:tcMar>
+            <w:vAlign w:val="center"/>
+          </w:tcPr>
+          <w:p>
+            <w:pPr>
+              <w:pStyle w:val="TableContents"/>
+              <w:spacing w:lineRule="auto" w:line="240" w:before="0" w:after="0"/>
+              <w:rPr/>
+            </w:pPr>
+            <w:r>
+              <w:rPr/>
+              <w:drawing>
+                <wp:inline distT="0" distB="0" distL="0" distR="0">
+                  <wp:extent cx="2916555" cy="1583055"/>
+                  <wp:effectExtent l="0" t="0" r="0" b="0"/>
+                  <wp:docPr id="1" name="Image1" descr=""/>
+                  <wp:cNvGraphicFramePr>
+                    <a:graphicFrameLocks xmlns:a="http://schemas.openxmlformats.org/drawingml/2006/main" noChangeAspect="1"/>
+                  </wp:cNvGraphicFramePr>
+                  <a:graphic xmlns:a="http://schemas.openxmlformats.org/drawingml/2006/main">
+                    <a:graphicData uri="http://schemas.openxmlformats.org/drawingml/2006/picture">
+                      <pic:pic xmlns:pic="http://schemas.openxmlformats.org/drawingml/2006/picture">
+                        <pic:nvPicPr>
+                          <pic:cNvPr id="1" name="Image1" descr=""/>
+                          <pic:cNvPicPr>
+                            <a:picLocks noChangeAspect="1" noChangeArrowheads="1"/>
+                          </pic:cNvPicPr>
+                        </pic:nvPicPr>
+                        <pic:blipFill>
+                          <a:blip r:embed="rId2"/>
+                          <a:stretch>
+                            <a:fillRect/>
+                          </a:stretch>
+                        </pic:blipFill>
+                        <pic:spPr bwMode="auto">
+                          <a:xfrm>
+                            <a:off x="0" y="0"/>
+                            <a:ext cx="2916555" cy="1583055"/>
+                          </a:xfrm>
+                          <a:prstGeom prst="rect">
+                            <a:avLst/>
+                          </a:prstGeom>
+                        </pic:spPr>
+                      </pic:pic>
+                    </a:graphicData>
+                  </a:graphic>
+                </wp:inline>
+              </w:drawing>
+            </w:r>
+          </w:p>
+        </w:tc>
+        <w:tc>
+          <w:tcPr>
+            <w:tcW w:w="4703" w:type="dxa"/>
+            <w:tcBorders>
+              <w:left w:val="single" w:sz="2" w:space="0" w:color="000000"/>
+              <w:bottom w:val="single" w:sz="2" w:space="0" w:color="000000"/>
+              <w:right w:val="single" w:sz="2" w:space="0" w:color="000000"/>
+              <w:insideH w:val="single" w:sz="2" w:space="0" w:color="000000"/>
+              <w:insideV w:val="single" w:sz="2" w:space="0" w:color="000000"/>
+            </w:tcBorders>
+            <w:shd w:fill="auto" w:val="clear"/>
+            <w:tcMar>
+              <w:left w:w="54" w:type="dxa"/>
+            </w:tcMar>
+          </w:tcPr>
+          <w:p>
+            <w:pPr>
+              <w:pStyle w:val="TableContents"/>
+              <w:spacing w:lineRule="auto" w:line="240" w:before="0" w:after="0"/>
+              <w:rPr/>
+            </w:pPr>
+            <w:r>
+              <w:rPr/>
+              <w:drawing>
+                <wp:inline distT="0" distB="0" distL="0" distR="0">
+                  <wp:extent cx="2916555" cy="1583055"/>
+                  <wp:effectExtent l="0" t="0" r="0" b="0"/>
+                  <wp:docPr id="2" name="Image5" descr=""/>
+                  <wp:cNvGraphicFramePr>
+                    <a:graphicFrameLocks xmlns:a="http://schemas.openxmlformats.org/drawingml/2006/main" noChangeAspect="1"/>
+                  </wp:cNvGraphicFramePr>
+                  <a:graphic xmlns:a="http://schemas.openxmlformats.org/drawingml/2006/main">
+                    <a:graphicData uri="http://schemas.openxmlformats.org/drawingml/2006/picture">
+                      <pic:pic xmlns:pic="http://schemas.openxmlformats.org/drawingml/2006/picture">
+                        <pic:nvPicPr>
+                          <pic:cNvPr id="2" name="Image5" descr=""/>
+                          <pic:cNvPicPr>
+                            <a:picLocks noChangeAspect="1" noChangeArrowheads="1"/>
+                          </pic:cNvPicPr>
+                        </pic:nvPicPr>
+                        <pic:blipFill>
+                          <a:blip r:embed="rId3"/>
+                          <a:stretch>
+                            <a:fillRect/>
+                          </a:stretch>
+                        </pic:blipFill>
+                        <pic:spPr bwMode="auto">
+                          <a:xfrm>
+                            <a:off x="0" y="0"/>
+                            <a:ext cx="2916555" cy="1583055"/>
+                          </a:xfrm>
+                          <a:prstGeom prst="rect">
+                            <a:avLst/>
+                          </a:prstGeom>
+                        </pic:spPr>
+                      </pic:pic>
+                    </a:graphicData>
+                  </a:graphic>
+                </wp:inline>
+              </w:drawing>
+            </w:r>
+          </w:p>
+        </w:tc>
+      </w:tr>
+      <w:tr>
+        <w:trPr/>
+        <w:tc>
+          <w:tcPr>
+            <w:tcW w:w="4703" w:type="dxa"/>
+            <w:tcBorders>
+              <w:left w:val="single" w:sz="2" w:space="0" w:color="000000"/>
+              <w:bottom w:val="single" w:sz="2" w:space="0" w:color="000000"/>
+              <w:insideH w:val="single" w:sz="2" w:space="0" w:color="000000"/>
+            </w:tcBorders>
+            <w:shd w:fill="auto" w:val="clear"/>
+            <w:tcMar>
+              <w:left w:w="54" w:type="dxa"/>
+            </w:tcMar>
+            <w:vAlign w:val="center"/>
+          </w:tcPr>
+          <w:p>
+            <w:pPr>
+              <w:pStyle w:val="TableContents"/>
+              <w:spacing w:lineRule="auto" w:line="240" w:before="0" w:after="0"/>
+              <w:rPr/>
+            </w:pPr>
+            <w:r>
+              <w:rPr/>
+              <w:drawing>
+                <wp:inline distT="0" distB="0" distL="0" distR="0">
+                  <wp:extent cx="2916555" cy="1583055"/>
+                  <wp:effectExtent l="0" t="0" r="0" b="0"/>
+                  <wp:docPr id="3" name="Image2" descr=""/>
+                  <wp:cNvGraphicFramePr>
+                    <a:graphicFrameLocks xmlns:a="http://schemas.openxmlformats.org/drawingml/2006/main" noChangeAspect="1"/>
+                  </wp:cNvGraphicFramePr>
+                  <a:graphic xmlns:a="http://schemas.openxmlformats.org/drawingml/2006/main">
+                    <a:graphicData uri="http://schemas.openxmlformats.org/drawingml/2006/picture">
+                      <pic:pic xmlns:pic="http://schemas.openxmlformats.org/drawingml/2006/picture">
+                        <pic:nvPicPr>
+                          <pic:cNvPr id="3" name="Image2" descr=""/>
+                          <pic:cNvPicPr>
+                            <a:picLocks noChangeAspect="1" noChangeArrowheads="1"/>
+                          </pic:cNvPicPr>
+                        </pic:nvPicPr>
+                        <pic:blipFill>
+                          <a:blip r:embed="rId4"/>
+                          <a:stretch>
+                            <a:fillRect/>
+                          </a:stretch>
+                        </pic:blipFill>
+                        <pic:spPr bwMode="auto">
+                          <a:xfrm>
+                            <a:off x="0" y="0"/>
+                            <a:ext cx="2916555" cy="1583055"/>
+                          </a:xfrm>
+                          <a:prstGeom prst="rect">
+                            <a:avLst/>
+                          </a:prstGeom>
+                        </pic:spPr>
+                      </pic:pic>
+                    </a:graphicData>
+                  </a:graphic>
+                </wp:inline>
+              </w:drawing>
+            </w:r>
+          </w:p>
+        </w:tc>
+        <w:tc>
+          <w:tcPr>
+            <w:tcW w:w="4703" w:type="dxa"/>
+            <w:tcBorders>
+              <w:left w:val="single" w:sz="2" w:space="0" w:color="000000"/>
+              <w:bottom w:val="single" w:sz="2" w:space="0" w:color="000000"/>
+              <w:right w:val="single" w:sz="2" w:space="0" w:color="000000"/>
+              <w:insideH w:val="single" w:sz="2" w:space="0" w:color="000000"/>
+              <w:insideV w:val="single" w:sz="2" w:space="0" w:color="000000"/>
+            </w:tcBorders>
+            <w:shd w:fill="auto" w:val="clear"/>
+            <w:tcMar>
+              <w:left w:w="54" w:type="dxa"/>
+            </w:tcMar>
+          </w:tcPr>
+          <w:p>
+            <w:pPr>
+              <w:pStyle w:val="TableContents"/>
+              <w:spacing w:lineRule="auto" w:line="240" w:before="0" w:after="0"/>
+              <w:rPr/>
+            </w:pPr>
+            <w:r>
+              <w:rPr/>
+              <w:drawing>
+                <wp:inline distT="0" distB="0" distL="0" distR="0">
+                  <wp:extent cx="2916555" cy="1583055"/>
+                  <wp:effectExtent l="0" t="0" r="0" b="0"/>
+                  <wp:docPr id="4" name="Image6" descr=""/>
+                  <wp:cNvGraphicFramePr>
+                    <a:graphicFrameLocks xmlns:a="http://schemas.openxmlformats.org/drawingml/2006/main" noChangeAspect="1"/>
+                  </wp:cNvGraphicFramePr>
+                  <a:graphic xmlns:a="http://schemas.openxmlformats.org/drawingml/2006/main">
+                    <a:graphicData uri="http://schemas.openxmlformats.org/drawingml/2006/picture">
+                      <pic:pic xmlns:pic="http://schemas.openxmlformats.org/drawingml/2006/picture">
+                        <pic:nvPicPr>
+                          <pic:cNvPr id="4" name="Image6" descr=""/>
+                          <pic:cNvPicPr>
+                            <a:picLocks noChangeAspect="1" noChangeArrowheads="1"/>
+                          </pic:cNvPicPr>
+                        </pic:nvPicPr>
+                        <pic:blipFill>
+                          <a:blip r:embed="rId5"/>
+                          <a:stretch>
+                            <a:fillRect/>
+                          </a:stretch>
+                        </pic:blipFill>
+                        <pic:spPr bwMode="auto">
+                          <a:xfrm>
+                            <a:off x="0" y="0"/>
+                            <a:ext cx="2916555" cy="1583055"/>
+                          </a:xfrm>
+                          <a:prstGeom prst="rect">
+                            <a:avLst/>
+                          </a:prstGeom>
+                        </pic:spPr>
+                      </pic:pic>
+                    </a:graphicData>
+                  </a:graphic>
+                </wp:inline>
+              </w:drawing>
+            </w:r>
+          </w:p>
+        </w:tc>
+      </w:tr>
+      <w:tr>
+        <w:trPr/>
+        <w:tc>
+          <w:tcPr>
+            <w:tcW w:w="4703" w:type="dxa"/>
+            <w:tcBorders>
+              <w:left w:val="single" w:sz="2" w:space="0" w:color="000000"/>
+              <w:bottom w:val="single" w:sz="2" w:space="0" w:color="000000"/>
+              <w:insideH w:val="single" w:sz="2" w:space="0" w:color="000000"/>
+            </w:tcBorders>
+            <w:shd w:fill="auto" w:val="clear"/>
+            <w:tcMar>
+              <w:left w:w="54" w:type="dxa"/>
+            </w:tcMar>
+            <w:vAlign w:val="center"/>
+          </w:tcPr>
+          <w:p>
+            <w:pPr>
+              <w:pStyle w:val="TableContents"/>
+              <w:spacing w:lineRule="auto" w:line="240" w:before="0" w:after="0"/>
+              <w:rPr/>
+            </w:pPr>
+            <w:r>
+              <w:rPr/>
+              <w:drawing>
+                <wp:inline distT="0" distB="0" distL="0" distR="0">
+                  <wp:extent cx="2916555" cy="1583055"/>
+                  <wp:effectExtent l="0" t="0" r="0" b="0"/>
+                  <wp:docPr id="5" name="Image3" descr=""/>
+                  <wp:cNvGraphicFramePr>
+                    <a:graphicFrameLocks xmlns:a="http://schemas.openxmlformats.org/drawingml/2006/main" noChangeAspect="1"/>
+                  </wp:cNvGraphicFramePr>
+                  <a:graphic xmlns:a="http://schemas.openxmlformats.org/drawingml/2006/main">
+                    <a:graphicData uri="http://schemas.openxmlformats.org/drawingml/2006/picture">
+                      <pic:pic xmlns:pic="http://schemas.openxmlformats.org/drawingml/2006/picture">
+                        <pic:nvPicPr>
+                          <pic:cNvPr id="5" name="Image3" descr=""/>
+                          <pic:cNvPicPr>
+                            <a:picLocks noChangeAspect="1" noChangeArrowheads="1"/>
+                          </pic:cNvPicPr>
+                        </pic:nvPicPr>
+                        <pic:blipFill>
+                          <a:blip r:embed="rId6"/>
+                          <a:stretch>
+                            <a:fillRect/>
+                          </a:stretch>
+                        </pic:blipFill>
+                        <pic:spPr bwMode="auto">
+                          <a:xfrm>
+                            <a:off x="0" y="0"/>
+                            <a:ext cx="2916555" cy="1583055"/>
+                          </a:xfrm>
+                          <a:prstGeom prst="rect">
+                            <a:avLst/>
+                          </a:prstGeom>
+                        </pic:spPr>
+                      </pic:pic>
+                    </a:graphicData>
+                  </a:graphic>
+                </wp:inline>
+              </w:drawing>
+            </w:r>
+          </w:p>
+        </w:tc>
+        <w:tc>
+          <w:tcPr>
+            <w:tcW w:w="4703" w:type="dxa"/>
+            <w:tcBorders>
+              <w:left w:val="single" w:sz="2" w:space="0" w:color="000000"/>
+              <w:bottom w:val="single" w:sz="2" w:space="0" w:color="000000"/>
+              <w:right w:val="single" w:sz="2" w:space="0" w:color="000000"/>
+              <w:insideH w:val="single" w:sz="2" w:space="0" w:color="000000"/>
+              <w:insideV w:val="single" w:sz="2" w:space="0" w:color="000000"/>
+            </w:tcBorders>
+            <w:shd w:fill="auto" w:val="clear"/>
+            <w:tcMar>
+              <w:left w:w="54" w:type="dxa"/>
+            </w:tcMar>
+          </w:tcPr>
+          <w:p>
+            <w:pPr>
+              <w:pStyle w:val="TableContents"/>
+              <w:spacing w:lineRule="auto" w:line="240" w:before="0" w:after="0"/>
+              <w:rPr/>
+            </w:pPr>
+            <w:r>
+              <w:rPr/>
+              <w:drawing>
+                <wp:inline distT="0" distB="0" distL="0" distR="0">
+                  <wp:extent cx="2916555" cy="1583055"/>
+                  <wp:effectExtent l="0" t="0" r="0" b="0"/>
+                  <wp:docPr id="6" name="Image7" descr=""/>
+                  <wp:cNvGraphicFramePr>
+                    <a:graphicFrameLocks xmlns:a="http://schemas.openxmlformats.org/drawingml/2006/main" noChangeAspect="1"/>
+                  </wp:cNvGraphicFramePr>
+                  <a:graphic xmlns:a="http://schemas.openxmlformats.org/drawingml/2006/main">
+                    <a:graphicData uri="http://schemas.openxmlformats.org/drawingml/2006/picture">
+                      <pic:pic xmlns:pic="http://schemas.openxmlformats.org/drawingml/2006/picture">
+                        <pic:nvPicPr>
+                          <pic:cNvPr id="6" name="Image7" descr=""/>
+                          <pic:cNvPicPr>
+                            <a:picLocks noChangeAspect="1" noChangeArrowheads="1"/>
+                          </pic:cNvPicPr>
+                        </pic:nvPicPr>
+                        <pic:blipFill>
+                          <a:blip r:embed="rId7"/>
+                          <a:stretch>
+                            <a:fillRect/>
+                          </a:stretch>
+                        </pic:blipFill>
+                        <pic:spPr bwMode="auto">
+                          <a:xfrm>
+                            <a:off x="0" y="0"/>
+                            <a:ext cx="2916555" cy="1583055"/>
+                          </a:xfrm>
+                          <a:prstGeom prst="rect">
+                            <a:avLst/>
+                          </a:prstGeom>
+                        </pic:spPr>
+                      </pic:pic>
+                    </a:graphicData>
+                  </a:graphic>
+                </wp:inline>
+              </w:drawing>
+            </w:r>
+          </w:p>
+        </w:tc>
+      </w:tr>
+      <w:tr>
+        <w:trPr/>
+        <w:tc>
+          <w:tcPr>
+            <w:tcW w:w="4703" w:type="dxa"/>
+            <w:tcBorders>
+              <w:left w:val="single" w:sz="2" w:space="0" w:color="000000"/>
+              <w:bottom w:val="single" w:sz="2" w:space="0" w:color="000000"/>
+              <w:insideH w:val="single" w:sz="2" w:space="0" w:color="000000"/>
+            </w:tcBorders>
+            <w:shd w:fill="auto" w:val="clear"/>
+            <w:tcMar>
+              <w:left w:w="54" w:type="dxa"/>
+            </w:tcMar>
+            <w:vAlign w:val="center"/>
+          </w:tcPr>
+          <w:p>
+            <w:pPr>
+              <w:pStyle w:val="TableContents"/>
+              <w:spacing w:lineRule="auto" w:line="240" w:before="0" w:after="0"/>
+              <w:rPr/>
+            </w:pPr>
+            <w:r>
+              <w:rPr/>
+              <w:drawing>
+                <wp:inline distT="0" distB="0" distL="0" distR="0">
+                  <wp:extent cx="2916555" cy="1583055"/>
+                  <wp:effectExtent l="0" t="0" r="0" b="0"/>
+                  <wp:docPr id="7" name="Image4" descr=""/>
+                  <wp:cNvGraphicFramePr>
+                    <a:graphicFrameLocks xmlns:a="http://schemas.openxmlformats.org/drawingml/2006/main" noChangeAspect="1"/>
+                  </wp:cNvGraphicFramePr>
+                  <a:graphic xmlns:a="http://schemas.openxmlformats.org/drawingml/2006/main">
+                    <a:graphicData uri="http://schemas.openxmlformats.org/drawingml/2006/picture">
+                      <pic:pic xmlns:pic="http://schemas.openxmlformats.org/drawingml/2006/picture">
+                        <pic:nvPicPr>
+                          <pic:cNvPr id="7" name="Image4" descr=""/>
+                          <pic:cNvPicPr>
+                            <a:picLocks noChangeAspect="1" noChangeArrowheads="1"/>
+                          </pic:cNvPicPr>
+                        </pic:nvPicPr>
+                        <pic:blipFill>
+                          <a:blip r:embed="rId8"/>
+                          <a:stretch>
+                            <a:fillRect/>
+                          </a:stretch>
+                        </pic:blipFill>
+                        <pic:spPr bwMode="auto">
+                          <a:xfrm>
+                            <a:off x="0" y="0"/>
+                            <a:ext cx="2916555" cy="1583055"/>
+                          </a:xfrm>
+                          <a:prstGeom prst="rect">
+                            <a:avLst/>
+                          </a:prstGeom>
+                        </pic:spPr>
+                      </pic:pic>
+                    </a:graphicData>
+                  </a:graphic>
+                </wp:inline>
+              </w:drawing>
+            </w:r>
+          </w:p>
+        </w:tc>
+        <w:tc>
+          <w:tcPr>
+            <w:tcW w:w="4703" w:type="dxa"/>
+            <w:tcBorders>
+              <w:left w:val="single" w:sz="2" w:space="0" w:color="000000"/>
+              <w:bottom w:val="single" w:sz="2" w:space="0" w:color="000000"/>
+              <w:right w:val="single" w:sz="2" w:space="0" w:color="000000"/>
+              <w:insideH w:val="single" w:sz="2" w:space="0" w:color="000000"/>
+              <w:insideV w:val="single" w:sz="2" w:space="0" w:color="000000"/>
+            </w:tcBorders>
+            <w:shd w:fill="auto" w:val="clear"/>
+            <w:tcMar>
+              <w:left w:w="54" w:type="dxa"/>
+            </w:tcMar>
+          </w:tcPr>
+          <w:p>
+            <w:pPr>
+              <w:pStyle w:val="TableContents"/>
+              <w:spacing w:lineRule="auto" w:line="240" w:before="0" w:after="0"/>
+              <w:rPr/>
+            </w:pPr>
+            <w:r>
+              <w:rPr/>
+              <w:drawing>
+                <wp:inline distT="0" distB="0" distL="0" distR="0">
+                  <wp:extent cx="2916555" cy="1583055"/>
+                  <wp:effectExtent l="0" t="0" r="0" b="0"/>
+                  <wp:docPr id="8" name="Image8" descr=""/>
+                  <wp:cNvGraphicFramePr>
+                    <a:graphicFrameLocks xmlns:a="http://schemas.openxmlformats.org/drawingml/2006/main" noChangeAspect="1"/>
+                  </wp:cNvGraphicFramePr>
+                  <a:graphic xmlns:a="http://schemas.openxmlformats.org/drawingml/2006/main">
+                    <a:graphicData uri="http://schemas.openxmlformats.org/drawingml/2006/picture">
+                      <pic:pic xmlns:pic="http://schemas.openxmlformats.org/drawingml/2006/picture">
+                        <pic:nvPicPr>
+                          <pic:cNvPr id="8" name="Image8" descr=""/>
+                          <pic:cNvPicPr>
+                            <a:picLocks noChangeAspect="1" noChangeArrowheads="1"/>
+                          </pic:cNvPicPr>
+                        </pic:nvPicPr>
+                        <pic:blipFill>
+                          <a:blip r:embed="rId9"/>
+                          <a:stretch>
+                            <a:fillRect/>
+                          </a:stretch>
+                        </pic:blipFill>
+                        <pic:spPr bwMode="auto">
+                          <a:xfrm>
+                            <a:off x="0" y="0"/>
+                            <a:ext cx="2916555" cy="1583055"/>
+                          </a:xfrm>
+                          <a:prstGeom prst="rect">
+                            <a:avLst/>
+                          </a:prstGeom>
+                        </pic:spPr>
+                      </pic:pic>
+                    </a:graphicData>
+                  </a:graphic>
+                </wp:inline>
+              </w:drawing>
+            </w:r>
+          </w:p>
+        </w:tc>
+      </w:tr>
+    </w:tbl>
+    <w:p>
+      <w:pPr>
+        <w:pStyle w:val="Normal"/>
+        <w:spacing w:before="0" w:after="0"/>
+        <w:ind w:hanging="0"/>
+        <w:jc w:val="both"/>
+        <w:rPr>
+          <w:rFonts w:cs="Consolas"/>
+          <w:highlight w:val="white"/>
+        </w:rPr>
+      </w:pPr>
+      <w:r>
+        <w:rPr>
+          <w:rFonts w:cs="Consolas"/>
+          <w:highlight w:val="white"/>
+        </w:rPr>
+      </w:r>
+    </w:p>
+    <w:p>
+      <w:pPr>
+        <w:pStyle w:val="Normal"/>
+        <w:spacing w:before="0" w:after="0"/>
+        <w:ind w:left="720" w:hanging="0"/>
+        <w:jc w:val="both"/>
+        <w:rPr>
+          <w:rFonts w:ascii="Calibri" w:hAnsi="Calibri" w:cs="Consolas"/>
+          <w:highlight w:val="white"/>
+        </w:rPr>
+      </w:pPr>
+      <w:r>
+        <w:rPr/>
+      </w:r>
+    </w:p>
+    <w:p>
+      <w:pPr>
+        <w:pStyle w:val="Normal"/>
+        <w:spacing w:before="0" w:after="0"/>
+        <w:ind w:left="720" w:hanging="0"/>
+        <w:jc w:val="both"/>
+        <w:rPr/>
+      </w:pPr>
+      <w:r>
+        <w:rPr>
+          <w:rFonts w:cs="Consolas"/>
+          <w:highlight w:val="white"/>
+        </w:rPr>
         <w:t>Regarding the evaluation of “interesting features” preservation, the domain experts were from the beginning interested in parts of the trajectory where the ligand can pass “quickly”. These parts were hard to follow in 3D when visualizing the whole trajectory. Therefore, we addressed the issue using simplification which preserved these “quick pass” parts as their trajectories are “simple”. Moreover, we obtained overviews of “complex” parts that also can be directly communicated using 3D visualization.</w:t>
+      </w:r>
+    </w:p>
+    <w:p>
+      <w:pPr>
+        <w:pStyle w:val="Normal"/>
+        <w:spacing w:before="0" w:after="0"/>
+        <w:ind w:left="720" w:hanging="0"/>
+        <w:jc w:val="both"/>
+        <w:rPr>
+          <w:rFonts w:ascii="Calibri" w:hAnsi="Calibri" w:cs="Consolas"/>
+          <w:highlight w:val="white"/>
+        </w:rPr>
+      </w:pPr>
+      <w:r>
+        <w:rPr/>
+      </w:r>
+    </w:p>
+    <w:p>
+      <w:pPr>
+        <w:pStyle w:val="Normal"/>
+        <w:spacing w:before="0" w:after="0"/>
+        <w:ind w:left="720" w:hanging="0"/>
+        <w:jc w:val="both"/>
+        <w:rPr/>
+      </w:pPr>
+      <w:r>
+        <w:rPr>
+          <w:rFonts w:cs="Consolas"/>
+          <w:highlight w:val="white"/>
+        </w:rPr>
+        <w:t>Finally, we considered incorporating a second case study into the paper rather than including the ideas presented above, which nevertheless should be elaborated in next studies.</w:t>
       </w:r>
     </w:p>
     <w:p>
@@ -695,10 +1423,7 @@
       <w:pPr>
         <w:pStyle w:val="ListParagraph"/>
         <w:jc w:val="both"/>
-        <w:rPr>
-          <w:rFonts w:ascii="Calibri" w:hAnsi="Calibri" w:cs="Calibri"/>
-          <w:color w:val="000000"/>
-        </w:rPr>
+        <w:rPr/>
       </w:pPr>
       <w:r>
         <w:rPr>
@@ -789,17 +1514,28 @@
       <w:pPr>
         <w:pStyle w:val="ListParagraph"/>
         <w:jc w:val="both"/>
-        <w:rPr>
-          <w:rFonts w:ascii="Calibri" w:hAnsi="Calibri" w:cs="Calibri"/>
-          <w:color w:val="000000"/>
-        </w:rPr>
-      </w:pPr>
-      <w:r>
-        <w:rPr>
-          <w:rFonts w:cs="Calibri"/>
-          <w:color w:val="000000"/>
-        </w:rPr>
-        <w:t>The majority of discussions with the biochemists during the design phase was related to the selection of the best simplification method. There are plenty of possible approaches in the literature which could be adopted and could be potentially beneficial. We also tried to implement some of them and finally agreed on the approach described in the paper. However, as we also concluded that there is no ideal solution to this problem, and we decided to combine the automatic approach with the interactive one so the user can decide on the level of simplification in different parts of the trajectory. The interactive simplification in fact supports the manual selection of the amount of simplification by using a slider.</w:t>
+        <w:rPr/>
+      </w:pPr>
+      <w:r>
+        <w:rPr>
+          <w:rFonts w:cs="Calibri"/>
+          <w:color w:val="000000"/>
+        </w:rPr>
+        <w:t xml:space="preserve">The majority of discussions with the biochemists during the design phase was related to the selection of the best simplification method. There are plenty of possible approaches in the literature which could be adopted and could be potentially beneficial. We also tried to implement some of them and finally agreed on the approach described in the paper. However, as we also concluded that there is no ideal solution to this problem, and we decided to combine the automatic approach with the interactive one so the user can decide on the level of simplification in different parts of the trajectory. The interactive simplification in fact supports the manual </w:t>
+      </w:r>
+      <w:r>
+        <w:rPr>
+          <w:rFonts w:cs="Calibri"/>
+          <w:color w:val="000000"/>
+        </w:rPr>
+        <w:t>setting</w:t>
+      </w:r>
+      <w:r>
+        <w:rPr>
+          <w:rFonts w:cs="Calibri"/>
+          <w:color w:val="000000"/>
+        </w:rPr>
+        <w:t xml:space="preserve"> of the amount of simplification using a slider.</w:t>
       </w:r>
     </w:p>
     <w:p>
@@ -1560,7 +2296,14 @@
           <w:rFonts w:cs="Calibri"/>
           <w:color w:val="000000"/>
         </w:rPr>
-        <w:t>We replaced the term manual simplification to interactive simplification as the new term is more descriptive and we also referred the Algorithm 1 directly from the description of automatic simplification.</w:t>
+        <w:t xml:space="preserve">We replaced the term manual simplification to interactive simplification as the new term is more descriptive and we also referred the Algorithm 1 directly from the description of automatic simplification. </w:t>
+      </w:r>
+      <w:r>
+        <w:rPr>
+          <w:rFonts w:cs="Calibri"/>
+          <w:color w:val="000000"/>
+        </w:rPr>
+        <w:t>The changes have been made in Section Trajectory Simplification.</w:t>
       </w:r>
     </w:p>
     <w:p>
@@ -2045,37 +2788,21 @@
           <w:rFonts w:cs="Calibri"/>
           <w:color w:val="auto"/>
         </w:rPr>
-        <w:t xml:space="preserve"> 1).</w:t>
-      </w:r>
-    </w:p>
-    <w:p>
-      <w:pPr>
-        <w:pStyle w:val="ListParagraph"/>
-        <w:jc w:val="both"/>
-        <w:rPr>
+        <w:t xml:space="preserve"> 1). The non-smoothing simplification is described in the end of </w:t>
+      </w:r>
+      <w:r>
+        <w:rPr>
+          <w:rFonts w:cs="Calibri"/>
           <w:color w:val="auto"/>
         </w:rPr>
-      </w:pPr>
+        <w:t>S</w:t>
+      </w:r>
       <w:r>
         <w:rPr>
           <w:rFonts w:cs="Calibri"/>
           <w:color w:val="auto"/>
         </w:rPr>
-        <w:t xml:space="preserve">The non-smoothing simplification is described in the end of </w:t>
-      </w:r>
-      <w:r>
-        <w:rPr>
-          <w:rFonts w:cs="Calibri"/>
-          <w:color w:val="auto"/>
-        </w:rPr>
-        <w:t>S</w:t>
-      </w:r>
-      <w:r>
-        <w:rPr>
-          <w:rFonts w:cs="Calibri"/>
-          <w:color w:val="auto"/>
-        </w:rPr>
-        <w:t>ection “Automatic Simplification”.</w:t>
+        <w:t>ection Automatic Simplification.</w:t>
       </w:r>
     </w:p>
     <w:p>
@@ -2257,10 +2984,7 @@
         <w:spacing w:lineRule="auto" w:line="240" w:before="0" w:after="0"/>
         <w:ind w:left="720" w:hanging="0"/>
         <w:jc w:val="both"/>
-        <w:rPr>
-          <w:rFonts w:ascii="Calibri" w:hAnsi="Calibri" w:cs="Calibri"/>
-          <w:color w:val="000000"/>
-        </w:rPr>
+        <w:rPr/>
       </w:pPr>
       <w:r>
         <w:rPr>
@@ -2268,6 +2992,13 @@
           <w:color w:val="000000"/>
         </w:rPr>
         <w:t xml:space="preserve">To address this issue, we added the information about the cooperating group of domain experts and how they participated on the design and evaluation. Moreover, we added another scenario of possible usage of our tool – the second scenario describes more complex case when three ligands are entering a protein structure. </w:t>
+      </w:r>
+      <w:r>
+        <w:rPr>
+          <w:rFonts w:cs="Calibri"/>
+          <w:color w:val="000000"/>
+        </w:rPr>
+        <w:t>The second scenario was included into Section Analysis Procedure and Discussion.</w:t>
       </w:r>
     </w:p>
     <w:p>
@@ -3118,6 +3849,13 @@
       <w:szCs w:val="16"/>
     </w:rPr>
   </w:style>
+  <w:style w:type="paragraph" w:styleId="TableContents">
+    <w:name w:val="Table Contents"/>
+    <w:basedOn w:val="Normal"/>
+    <w:qFormat/>
+    <w:pPr/>
+    <w:rPr/>
+  </w:style>
   <w:style w:type="numbering" w:styleId="NoList" w:default="1">
     <w:name w:val="No List"/>
     <w:uiPriority w:val="99"/>

</xml_diff>